<commit_message>
Added to work item
</commit_message>
<xml_diff>
--- a/Iteration C-3/IterationPlan_C3.docx
+++ b/Iteration C-3/IterationPlan_C3.docx
@@ -301,7 +301,23 @@
                 <w:sz w:val="22"/>
                 <w:szCs w:val="22"/>
               </w:rPr>
-              <w:t>Use Mobile Security Framework to analyze the app for security flaws</w:t>
+              <w:t xml:space="preserve">Use Mobile Security Framework to </w:t>
+            </w:r>
+            <w:proofErr w:type="spellStart"/>
+            <w:r>
+              <w:rPr>
+                <w:sz w:val="22"/>
+                <w:szCs w:val="22"/>
+              </w:rPr>
+              <w:t>analyze</w:t>
+            </w:r>
+            <w:proofErr w:type="spellEnd"/>
+            <w:r>
+              <w:rPr>
+                <w:sz w:val="22"/>
+                <w:szCs w:val="22"/>
+              </w:rPr>
+              <w:t xml:space="preserve"> the app for security flaws</w:t>
             </w:r>
           </w:p>
         </w:tc>
@@ -469,7 +485,25 @@
                 <w:sz w:val="22"/>
                 <w:szCs w:val="22"/>
               </w:rPr>
-              <w:t>Tidy Leaderboard Screen</w:t>
+              <w:t xml:space="preserve">Tidy </w:t>
+            </w:r>
+            <w:proofErr w:type="spellStart"/>
+            <w:r>
+              <w:rPr>
+                <w:color w:val="000000"/>
+                <w:sz w:val="22"/>
+                <w:szCs w:val="22"/>
+              </w:rPr>
+              <w:t>Leaderboard</w:t>
+            </w:r>
+            <w:proofErr w:type="spellEnd"/>
+            <w:r>
+              <w:rPr>
+                <w:color w:val="000000"/>
+                <w:sz w:val="22"/>
+                <w:szCs w:val="22"/>
+              </w:rPr>
+              <w:t xml:space="preserve"> Screen</w:t>
             </w:r>
           </w:p>
         </w:tc>
@@ -1057,8 +1091,33 @@
           <w:sz w:val="22"/>
           <w:szCs w:val="22"/>
         </w:rPr>
-        <w:t>Use Mobile Security Framework to analyze the app for security flaws</w:t>
+        <w:t xml:space="preserve">Use Mobile Security Framework to </w:t>
       </w:r>
+      <w:proofErr w:type="spellStart"/>
+      <w:r>
+        <w:rPr>
+          <w:sz w:val="22"/>
+          <w:szCs w:val="22"/>
+        </w:rPr>
+        <w:t>analyze</w:t>
+      </w:r>
+      <w:proofErr w:type="spellEnd"/>
+      <w:r>
+        <w:rPr>
+          <w:sz w:val="22"/>
+          <w:szCs w:val="22"/>
+        </w:rPr>
+        <w:t xml:space="preserve"> the app for security </w:t>
+      </w:r>
+      <w:proofErr w:type="gramStart"/>
+      <w:r>
+        <w:rPr>
+          <w:sz w:val="22"/>
+          <w:szCs w:val="22"/>
+        </w:rPr>
+        <w:t>flaws</w:t>
+      </w:r>
+      <w:proofErr w:type="gramEnd"/>
     </w:p>
     <w:p>
       <w:pPr>
@@ -1089,14 +1148,34 @@
         </w:rPr>
         <w:t xml:space="preserve"> </w:t>
       </w:r>
+      <w:proofErr w:type="spellStart"/>
       <w:r>
         <w:rPr>
           <w:color w:val="000000"/>
           <w:sz w:val="22"/>
           <w:szCs w:val="22"/>
         </w:rPr>
-        <w:t>Analyze the framework for security flaws. Report any flaws</w:t>
+        <w:t>Analyze</w:t>
       </w:r>
+      <w:proofErr w:type="spellEnd"/>
+      <w:r>
+        <w:rPr>
+          <w:color w:val="000000"/>
+          <w:sz w:val="22"/>
+          <w:szCs w:val="22"/>
+        </w:rPr>
+        <w:t xml:space="preserve"> the framework for security flaws. Report any </w:t>
+      </w:r>
+      <w:proofErr w:type="gramStart"/>
+      <w:r>
+        <w:rPr>
+          <w:color w:val="000000"/>
+          <w:sz w:val="22"/>
+          <w:szCs w:val="22"/>
+        </w:rPr>
+        <w:t>flaws</w:t>
+      </w:r>
+      <w:proofErr w:type="gramEnd"/>
     </w:p>
     <w:p>
       <w:pPr>
@@ -1176,8 +1255,18 @@
           <w:sz w:val="22"/>
           <w:szCs w:val="22"/>
         </w:rPr>
-        <w:t>Fix all security flaws found in the analysis</w:t>
+        <w:t xml:space="preserve">Fix all security flaws found in the </w:t>
       </w:r>
+      <w:proofErr w:type="gramStart"/>
+      <w:r>
+        <w:rPr>
+          <w:color w:val="000000"/>
+          <w:sz w:val="22"/>
+          <w:szCs w:val="22"/>
+        </w:rPr>
+        <w:t>analysis</w:t>
+      </w:r>
+      <w:proofErr w:type="gramEnd"/>
     </w:p>
     <w:p>
       <w:pPr>
@@ -1220,7 +1309,25 @@
           <w:sz w:val="22"/>
           <w:szCs w:val="22"/>
         </w:rPr>
-        <w:t xml:space="preserve"> Tidy up leaderboard screen.</w:t>
+        <w:t xml:space="preserve"> Tidy up </w:t>
+      </w:r>
+      <w:proofErr w:type="spellStart"/>
+      <w:r>
+        <w:rPr>
+          <w:color w:val="000000"/>
+          <w:sz w:val="22"/>
+          <w:szCs w:val="22"/>
+        </w:rPr>
+        <w:t>leaderboard</w:t>
+      </w:r>
+      <w:proofErr w:type="spellEnd"/>
+      <w:r>
+        <w:rPr>
+          <w:color w:val="000000"/>
+          <w:sz w:val="22"/>
+          <w:szCs w:val="22"/>
+        </w:rPr>
+        <w:t xml:space="preserve"> screen.</w:t>
       </w:r>
       <w:r>
         <w:rPr>
@@ -1248,13 +1355,41 @@
         </w:rPr>
         <w:t xml:space="preserve">Criteria: </w:t>
       </w:r>
+      <w:proofErr w:type="gramStart"/>
       <w:r>
         <w:rPr>
           <w:color w:val="000000"/>
           <w:sz w:val="22"/>
           <w:szCs w:val="22"/>
         </w:rPr>
-        <w:t>At the moment the leaderboard screen is pretty basic. Make it look nice like the rest of the app.</w:t>
+        <w:t>At the moment</w:t>
+      </w:r>
+      <w:proofErr w:type="gramEnd"/>
+      <w:r>
+        <w:rPr>
+          <w:color w:val="000000"/>
+          <w:sz w:val="22"/>
+          <w:szCs w:val="22"/>
+        </w:rPr>
+        <w:t xml:space="preserve"> the </w:t>
+      </w:r>
+      <w:proofErr w:type="spellStart"/>
+      <w:r>
+        <w:rPr>
+          <w:color w:val="000000"/>
+          <w:sz w:val="22"/>
+          <w:szCs w:val="22"/>
+        </w:rPr>
+        <w:t>leaderboard</w:t>
+      </w:r>
+      <w:proofErr w:type="spellEnd"/>
+      <w:r>
+        <w:rPr>
+          <w:color w:val="000000"/>
+          <w:sz w:val="22"/>
+          <w:szCs w:val="22"/>
+        </w:rPr>
+        <w:t xml:space="preserve"> screen is pretty basic. Make it look nice like the rest of the app.</w:t>
       </w:r>
     </w:p>
     <w:p>
@@ -1427,8 +1562,18 @@
           <w:sz w:val="22"/>
           <w:szCs w:val="22"/>
         </w:rPr>
-        <w:t>Finish implementing the other rewards into the app</w:t>
+        <w:t xml:space="preserve">Finish implementing the other rewards into the </w:t>
       </w:r>
+      <w:proofErr w:type="gramStart"/>
+      <w:r>
+        <w:rPr>
+          <w:color w:val="000000"/>
+          <w:sz w:val="22"/>
+          <w:szCs w:val="22"/>
+        </w:rPr>
+        <w:t>app</w:t>
+      </w:r>
+      <w:proofErr w:type="gramEnd"/>
     </w:p>
     <w:p>
       <w:pPr>
@@ -1507,13 +1652,23 @@
         </w:rPr>
         <w:t xml:space="preserve">Criteria: </w:t>
       </w:r>
+      <w:proofErr w:type="gramStart"/>
       <w:r>
         <w:rPr>
           <w:color w:val="000000"/>
           <w:sz w:val="22"/>
           <w:szCs w:val="22"/>
         </w:rPr>
-        <w:t>Pretty up the Reward Screen so it looks nice and professional.</w:t>
+        <w:t>Pretty up</w:t>
+      </w:r>
+      <w:proofErr w:type="gramEnd"/>
+      <w:r>
+        <w:rPr>
+          <w:color w:val="000000"/>
+          <w:sz w:val="22"/>
+          <w:szCs w:val="22"/>
+        </w:rPr>
+        <w:t xml:space="preserve"> the Reward Screen so it looks nice and professional.</w:t>
       </w:r>
     </w:p>
     <w:p>
@@ -2406,7 +2561,23 @@
                 <w:sz w:val="22"/>
                 <w:szCs w:val="22"/>
               </w:rPr>
-              <w:t>Use Mobile Security Framework to analyze the app for security flaws</w:t>
+              <w:t xml:space="preserve">Use Mobile Security Framework to </w:t>
+            </w:r>
+            <w:proofErr w:type="spellStart"/>
+            <w:r>
+              <w:rPr>
+                <w:sz w:val="22"/>
+                <w:szCs w:val="22"/>
+              </w:rPr>
+              <w:t>analyze</w:t>
+            </w:r>
+            <w:proofErr w:type="spellEnd"/>
+            <w:r>
+              <w:rPr>
+                <w:sz w:val="22"/>
+                <w:szCs w:val="22"/>
+              </w:rPr>
+              <w:t xml:space="preserve"> the app for security flaws</w:t>
             </w:r>
           </w:p>
         </w:tc>
@@ -2901,7 +3072,25 @@
                 <w:sz w:val="22"/>
                 <w:szCs w:val="22"/>
               </w:rPr>
-              <w:t>Tidy up leaderboard screen.</w:t>
+              <w:t xml:space="preserve">Tidy up </w:t>
+            </w:r>
+            <w:proofErr w:type="spellStart"/>
+            <w:r>
+              <w:rPr>
+                <w:color w:val="000000"/>
+                <w:sz w:val="22"/>
+                <w:szCs w:val="22"/>
+              </w:rPr>
+              <w:t>leaderboard</w:t>
+            </w:r>
+            <w:proofErr w:type="spellEnd"/>
+            <w:r>
+              <w:rPr>
+                <w:color w:val="000000"/>
+                <w:sz w:val="22"/>
+                <w:szCs w:val="22"/>
+              </w:rPr>
+              <w:t xml:space="preserve"> screen.</w:t>
             </w:r>
           </w:p>
         </w:tc>
@@ -2936,7 +3125,27 @@
                 <w:sz w:val="22"/>
                 <w:szCs w:val="22"/>
               </w:rPr>
-              <w:t>Make the Leaderboard Screen Look professional</w:t>
+              <w:t xml:space="preserve">Make the </w:t>
+            </w:r>
+            <w:proofErr w:type="spellStart"/>
+            <w:r>
+              <w:rPr>
+                <w:rFonts w:ascii="Calibri" w:eastAsia="Calibri" w:hAnsi="Calibri" w:cs="Calibri"/>
+                <w:color w:val="000000"/>
+                <w:sz w:val="22"/>
+                <w:szCs w:val="22"/>
+              </w:rPr>
+              <w:t>Leaderboard</w:t>
+            </w:r>
+            <w:proofErr w:type="spellEnd"/>
+            <w:r>
+              <w:rPr>
+                <w:rFonts w:ascii="Calibri" w:eastAsia="Calibri" w:hAnsi="Calibri" w:cs="Calibri"/>
+                <w:color w:val="000000"/>
+                <w:sz w:val="22"/>
+                <w:szCs w:val="22"/>
+              </w:rPr>
+              <w:t xml:space="preserve"> Screen Look professional</w:t>
             </w:r>
           </w:p>
         </w:tc>
@@ -4032,7 +4241,29 @@
                 <w:sz w:val="22"/>
                 <w:szCs w:val="22"/>
               </w:rPr>
-              <w:t xml:space="preserve"> (eg logged in 3 days in a row)</w:t>
+              <w:t xml:space="preserve"> (</w:t>
+            </w:r>
+            <w:proofErr w:type="spellStart"/>
+            <w:proofErr w:type="gramStart"/>
+            <w:r>
+              <w:rPr>
+                <w:rFonts w:ascii="Calibri" w:eastAsia="Calibri" w:hAnsi="Calibri" w:cs="Calibri"/>
+                <w:color w:val="000000"/>
+                <w:sz w:val="22"/>
+                <w:szCs w:val="22"/>
+              </w:rPr>
+              <w:t>eg</w:t>
+            </w:r>
+            <w:proofErr w:type="spellEnd"/>
+            <w:proofErr w:type="gramEnd"/>
+            <w:r>
+              <w:rPr>
+                <w:rFonts w:ascii="Calibri" w:eastAsia="Calibri" w:hAnsi="Calibri" w:cs="Calibri"/>
+                <w:color w:val="000000"/>
+                <w:sz w:val="22"/>
+                <w:szCs w:val="22"/>
+              </w:rPr>
+              <w:t xml:space="preserve"> logged in 3 days in a row)</w:t>
             </w:r>
           </w:p>
         </w:tc>
@@ -4315,7 +4546,29 @@
                 <w:sz w:val="22"/>
                 <w:szCs w:val="22"/>
               </w:rPr>
-              <w:t>completing task milestones (eg complete 10 tasks in a week)</w:t>
+              <w:t>completing task milestones (</w:t>
+            </w:r>
+            <w:proofErr w:type="spellStart"/>
+            <w:proofErr w:type="gramStart"/>
+            <w:r>
+              <w:rPr>
+                <w:rFonts w:ascii="Calibri" w:eastAsia="Calibri" w:hAnsi="Calibri" w:cs="Calibri"/>
+                <w:color w:val="000000"/>
+                <w:sz w:val="22"/>
+                <w:szCs w:val="22"/>
+              </w:rPr>
+              <w:t>eg</w:t>
+            </w:r>
+            <w:proofErr w:type="spellEnd"/>
+            <w:proofErr w:type="gramEnd"/>
+            <w:r>
+              <w:rPr>
+                <w:rFonts w:ascii="Calibri" w:eastAsia="Calibri" w:hAnsi="Calibri" w:cs="Calibri"/>
+                <w:color w:val="000000"/>
+                <w:sz w:val="22"/>
+                <w:szCs w:val="22"/>
+              </w:rPr>
+              <w:t xml:space="preserve"> complete 10 tasks in a week)</w:t>
             </w:r>
           </w:p>
         </w:tc>
@@ -4587,8 +4840,40 @@
                 <w:sz w:val="22"/>
                 <w:szCs w:val="22"/>
               </w:rPr>
-              <w:t>Make the reward Screen look professional</w:t>
-            </w:r>
+              <w:t xml:space="preserve">Make the reward Screen look </w:t>
+            </w:r>
+            <w:proofErr w:type="gramStart"/>
+            <w:r>
+              <w:rPr>
+                <w:rFonts w:ascii="Calibri" w:eastAsia="Calibri" w:hAnsi="Calibri" w:cs="Calibri"/>
+                <w:color w:val="000000"/>
+                <w:sz w:val="22"/>
+                <w:szCs w:val="22"/>
+              </w:rPr>
+              <w:t>professional</w:t>
+            </w:r>
+            <w:proofErr w:type="gramEnd"/>
+          </w:p>
+          <w:p>
+            <w:pPr>
+              <w:rPr>
+                <w:rFonts w:ascii="Calibri" w:eastAsia="Calibri" w:hAnsi="Calibri" w:cs="Calibri"/>
+                <w:color w:val="00B050"/>
+                <w:sz w:val="22"/>
+                <w:szCs w:val="22"/>
+              </w:rPr>
+            </w:pPr>
+            <w:hyperlink r:id="rId5" w:history="1">
+              <w:r>
+                <w:rPr>
+                  <w:rStyle w:val="Hyperlink"/>
+                  <w:rFonts w:ascii="Calibri" w:eastAsia="Calibri" w:hAnsi="Calibri" w:cs="Calibri"/>
+                  <w:sz w:val="22"/>
+                  <w:szCs w:val="22"/>
+                </w:rPr>
+                <w:t>Partially completed</w:t>
+              </w:r>
+            </w:hyperlink>
           </w:p>
         </w:tc>
         <w:tc>
@@ -4610,17 +4895,39 @@
           <w:p>
             <w:pPr>
               <w:rPr>
-                <w:sz w:val="22"/>
-                <w:szCs w:val="22"/>
-              </w:rPr>
-            </w:pPr>
-            <w:r>
-              <w:rPr>
-                <w:color w:val="000000"/>
-                <w:sz w:val="22"/>
-                <w:szCs w:val="22"/>
-              </w:rPr>
-              <w:t>NOT STARTED</w:t>
+                <w:color w:val="000000"/>
+                <w:sz w:val="22"/>
+                <w:szCs w:val="22"/>
+              </w:rPr>
+            </w:pPr>
+            <w:r>
+              <w:rPr>
+                <w:color w:val="000000"/>
+                <w:sz w:val="22"/>
+                <w:szCs w:val="22"/>
+              </w:rPr>
+              <w:t>In progress</w:t>
+            </w:r>
+          </w:p>
+          <w:p>
+            <w:pPr>
+              <w:pStyle w:val="ListParagraph"/>
+              <w:numPr>
+                <w:ilvl w:val="0"/>
+                <w:numId w:val="6"/>
+              </w:numPr>
+              <w:ind w:left="415"/>
+              <w:rPr>
+                <w:sz w:val="22"/>
+                <w:szCs w:val="22"/>
+              </w:rPr>
+            </w:pPr>
+            <w:r>
+              <w:rPr>
+                <w:sz w:val="22"/>
+                <w:szCs w:val="22"/>
+              </w:rPr>
+              <w:t>depending on how many rewards we are giving.</w:t>
             </w:r>
           </w:p>
         </w:tc>
@@ -4715,6 +5022,15 @@
                 <w:szCs w:val="22"/>
               </w:rPr>
             </w:pPr>
+            <w:r>
+              <w:rPr>
+                <w:rFonts w:ascii="Calibri" w:eastAsia="Calibri" w:hAnsi="Calibri" w:cs="Calibri"/>
+                <w:color w:val="000000"/>
+                <w:sz w:val="22"/>
+                <w:szCs w:val="22"/>
+              </w:rPr>
+              <w:t>3</w:t>
+            </w:r>
           </w:p>
         </w:tc>
         <w:tc>
@@ -4890,7 +5206,24 @@
                 <w:sz w:val="22"/>
                 <w:szCs w:val="22"/>
               </w:rPr>
-              <w:t>NOT STARTED</w:t>
+              <w:t>In progress</w:t>
+            </w:r>
+          </w:p>
+          <w:p>
+            <w:pPr>
+              <w:rPr>
+                <w:color w:val="00B050"/>
+                <w:sz w:val="22"/>
+                <w:szCs w:val="22"/>
+              </w:rPr>
+            </w:pPr>
+            <w:r>
+              <w:rPr>
+                <w:color w:val="00B050"/>
+                <w:sz w:val="22"/>
+                <w:szCs w:val="22"/>
+              </w:rPr>
+              <w:t>Issues with app (crashing) and getting some user information from database.</w:t>
             </w:r>
           </w:p>
         </w:tc>
@@ -4987,6 +5320,15 @@
                 <w:szCs w:val="22"/>
               </w:rPr>
             </w:pPr>
+            <w:r>
+              <w:rPr>
+                <w:rFonts w:ascii="Calibri" w:eastAsia="Calibri" w:hAnsi="Calibri" w:cs="Calibri"/>
+                <w:color w:val="000000"/>
+                <w:sz w:val="22"/>
+                <w:szCs w:val="22"/>
+              </w:rPr>
+              <w:t>3</w:t>
+            </w:r>
           </w:p>
         </w:tc>
         <w:tc>
@@ -5404,14 +5746,16 @@
                 <w:szCs w:val="22"/>
               </w:rPr>
             </w:pPr>
-            <w:r>
-              <w:rPr>
-                <w:color w:val="000000"/>
-                <w:sz w:val="22"/>
-                <w:szCs w:val="22"/>
-              </w:rPr>
-              <w:t>NOT STARTED</w:t>
-            </w:r>
+            <w:hyperlink r:id="rId6" w:history="1">
+              <w:r>
+                <w:rPr>
+                  <w:rStyle w:val="Hyperlink"/>
+                  <w:sz w:val="22"/>
+                  <w:szCs w:val="22"/>
+                </w:rPr>
+                <w:t>In progress</w:t>
+              </w:r>
+            </w:hyperlink>
           </w:p>
         </w:tc>
         <w:tc>
@@ -5505,6 +5849,15 @@
                 <w:szCs w:val="22"/>
               </w:rPr>
             </w:pPr>
+            <w:r>
+              <w:rPr>
+                <w:rFonts w:ascii="Calibri" w:eastAsia="Calibri" w:hAnsi="Calibri" w:cs="Calibri"/>
+                <w:color w:val="000000"/>
+                <w:sz w:val="22"/>
+                <w:szCs w:val="22"/>
+              </w:rPr>
+              <w:t>1.5</w:t>
+            </w:r>
           </w:p>
         </w:tc>
         <w:tc>
@@ -6446,7 +6799,7 @@
                 <w:sz w:val="22"/>
                 <w:szCs w:val="22"/>
               </w:rPr>
-              <w:t>NOT STARTED</w:t>
+              <w:t>In progress</w:t>
             </w:r>
           </w:p>
         </w:tc>
@@ -6541,6 +6894,15 @@
                 <w:szCs w:val="22"/>
               </w:rPr>
             </w:pPr>
+            <w:r>
+              <w:rPr>
+                <w:rFonts w:ascii="Calibri" w:eastAsia="Calibri" w:hAnsi="Calibri" w:cs="Calibri"/>
+                <w:color w:val="000000"/>
+                <w:sz w:val="22"/>
+                <w:szCs w:val="22"/>
+              </w:rPr>
+              <w:t>2</w:t>
+            </w:r>
           </w:p>
         </w:tc>
         <w:tc>
@@ -7779,6 +8141,118 @@
         </w:rPr>
         <w:t>Other concerns and deviations</w:t>
       </w:r>
+    </w:p>
+    <w:p>
+      <w:pPr>
+        <w:keepNext/>
+        <w:numPr>
+          <w:ilvl w:val="3"/>
+          <w:numId w:val="2"/>
+        </w:numPr>
+        <w:tabs>
+          <w:tab w:val="left" w:pos="720"/>
+        </w:tabs>
+        <w:spacing w:before="120" w:after="60"/>
+        <w:ind w:left="1134"/>
+        <w:rPr>
+          <w:rFonts w:ascii="Arial" w:eastAsia="Arial" w:hAnsi="Arial" w:cs="Arial"/>
+          <w:b/>
+          <w:color w:val="000000"/>
+          <w:sz w:val="22"/>
+          <w:szCs w:val="22"/>
+        </w:rPr>
+      </w:pPr>
+      <w:r>
+        <w:rPr>
+          <w:rFonts w:ascii="Arial" w:eastAsia="Arial" w:hAnsi="Arial" w:cs="Arial"/>
+          <w:b/>
+          <w:color w:val="000000"/>
+          <w:sz w:val="22"/>
+          <w:szCs w:val="22"/>
+        </w:rPr>
+        <w:t xml:space="preserve"> </w:t>
+      </w:r>
+      <w:r>
+        <w:rPr>
+          <w:rFonts w:ascii="Arial" w:eastAsia="Arial" w:hAnsi="Arial" w:cs="Arial"/>
+          <w:bCs/>
+          <w:color w:val="000000"/>
+          <w:sz w:val="22"/>
+          <w:szCs w:val="22"/>
+        </w:rPr>
+        <w:t>Some issues with database and updating values in the app.</w:t>
+      </w:r>
+    </w:p>
+    <w:p>
+      <w:pPr>
+        <w:keepNext/>
+        <w:numPr>
+          <w:ilvl w:val="3"/>
+          <w:numId w:val="2"/>
+        </w:numPr>
+        <w:tabs>
+          <w:tab w:val="left" w:pos="720"/>
+        </w:tabs>
+        <w:spacing w:before="120" w:after="60"/>
+        <w:ind w:left="1134"/>
+        <w:rPr>
+          <w:rFonts w:ascii="Arial" w:eastAsia="Arial" w:hAnsi="Arial" w:cs="Arial"/>
+          <w:b/>
+          <w:color w:val="000000"/>
+          <w:sz w:val="22"/>
+          <w:szCs w:val="22"/>
+        </w:rPr>
+      </w:pPr>
+      <w:r>
+        <w:rPr>
+          <w:rFonts w:ascii="Arial" w:eastAsia="Arial" w:hAnsi="Arial" w:cs="Arial"/>
+          <w:bCs/>
+          <w:color w:val="000000"/>
+          <w:sz w:val="22"/>
+          <w:szCs w:val="22"/>
+        </w:rPr>
+        <w:t>few work items carried over to the next iteration (C4)</w:t>
+      </w:r>
+      <w:r>
+        <w:rPr>
+          <w:rFonts w:ascii="Arial" w:eastAsia="Arial" w:hAnsi="Arial" w:cs="Arial"/>
+          <w:b/>
+          <w:color w:val="000000"/>
+          <w:sz w:val="22"/>
+          <w:szCs w:val="22"/>
+        </w:rPr>
+        <w:t xml:space="preserve">              </w:t>
+      </w:r>
+      <w:r>
+        <w:rPr>
+          <w:rFonts w:ascii="Arial" w:eastAsia="Arial" w:hAnsi="Arial" w:cs="Arial"/>
+          <w:b/>
+          <w:color w:val="000000"/>
+          <w:sz w:val="22"/>
+          <w:szCs w:val="22"/>
+        </w:rPr>
+        <w:tab/>
+      </w:r>
+    </w:p>
+    <w:p>
+      <w:pPr>
+        <w:keepNext/>
+        <w:numPr>
+          <w:ilvl w:val="1"/>
+          <w:numId w:val="2"/>
+        </w:numPr>
+        <w:tabs>
+          <w:tab w:val="left" w:pos="720"/>
+        </w:tabs>
+        <w:spacing w:before="120" w:after="60"/>
+        <w:rPr>
+          <w:rFonts w:ascii="Arial" w:eastAsia="Arial" w:hAnsi="Arial" w:cs="Arial"/>
+          <w:b/>
+          <w:color w:val="000000"/>
+          <w:sz w:val="22"/>
+          <w:szCs w:val="22"/>
+        </w:rPr>
+      </w:pPr>
     </w:p>
     <w:p>
       <w:pPr>
@@ -7892,7 +8366,7 @@
   <w:abstractNum w:abstractNumId="1" w15:restartNumberingAfterBreak="0">
     <w:nsid w:val="154C3FE2"/>
     <w:multiLevelType w:val="multilevel"/>
-    <w:tmpl w:val="0CA21A94"/>
+    <w:tmpl w:val="7F44B37A"/>
     <w:lvl w:ilvl="0">
       <w:start w:val="1"/>
       <w:numFmt w:val="bullet"/>
@@ -7923,11 +8397,14 @@
     <w:lvl w:ilvl="3">
       <w:start w:val="1"/>
       <w:numFmt w:val="bullet"/>
-      <w:lvlText w:val=""/>
+      <w:lvlText w:val=""/>
       <w:lvlJc w:val="left"/>
       <w:pPr>
-        <w:ind w:left="0" w:firstLine="0"/>
-      </w:pPr>
+        <w:ind w:left="360" w:hanging="360"/>
+      </w:pPr>
+      <w:rPr>
+        <w:rFonts w:ascii="Wingdings" w:hAnsi="Wingdings" w:hint="default"/>
+      </w:rPr>
     </w:lvl>
     <w:lvl w:ilvl="4">
       <w:start w:val="1"/>
@@ -8062,95 +8539,9 @@
     </w:lvl>
   </w:abstractNum>
   <w:abstractNum w:abstractNumId="3" w15:restartNumberingAfterBreak="0">
-    <w:nsid w:val="4D3244A2"/>
-    <w:multiLevelType w:val="multilevel"/>
-    <w:tmpl w:val="78E44BF2"/>
-    <w:lvl w:ilvl="0">
-      <w:start w:val="1"/>
-      <w:numFmt w:val="bullet"/>
-      <w:lvlText w:val="•"/>
-      <w:lvlJc w:val="left"/>
-      <w:pPr>
-        <w:ind w:left="0" w:firstLine="0"/>
-      </w:pPr>
-    </w:lvl>
-    <w:lvl w:ilvl="1">
-      <w:start w:val="1"/>
-      <w:numFmt w:val="bullet"/>
-      <w:lvlText w:val=""/>
-      <w:lvlJc w:val="left"/>
-      <w:pPr>
-        <w:ind w:left="0" w:firstLine="0"/>
-      </w:pPr>
-    </w:lvl>
-    <w:lvl w:ilvl="2">
-      <w:start w:val="1"/>
-      <w:numFmt w:val="bullet"/>
-      <w:lvlText w:val=""/>
-      <w:lvlJc w:val="left"/>
-      <w:pPr>
-        <w:ind w:left="0" w:firstLine="0"/>
-      </w:pPr>
-    </w:lvl>
-    <w:lvl w:ilvl="3">
-      <w:start w:val="1"/>
-      <w:numFmt w:val="bullet"/>
-      <w:lvlText w:val=""/>
-      <w:lvlJc w:val="left"/>
-      <w:pPr>
-        <w:ind w:left="0" w:firstLine="0"/>
-      </w:pPr>
-    </w:lvl>
-    <w:lvl w:ilvl="4">
-      <w:start w:val="1"/>
-      <w:numFmt w:val="bullet"/>
-      <w:lvlText w:val=""/>
-      <w:lvlJc w:val="left"/>
-      <w:pPr>
-        <w:ind w:left="0" w:firstLine="0"/>
-      </w:pPr>
-    </w:lvl>
-    <w:lvl w:ilvl="5">
-      <w:start w:val="1"/>
-      <w:numFmt w:val="bullet"/>
-      <w:lvlText w:val=""/>
-      <w:lvlJc w:val="left"/>
-      <w:pPr>
-        <w:ind w:left="0" w:firstLine="0"/>
-      </w:pPr>
-    </w:lvl>
-    <w:lvl w:ilvl="6">
-      <w:start w:val="1"/>
-      <w:numFmt w:val="bullet"/>
-      <w:lvlText w:val=""/>
-      <w:lvlJc w:val="left"/>
-      <w:pPr>
-        <w:ind w:left="0" w:firstLine="0"/>
-      </w:pPr>
-    </w:lvl>
-    <w:lvl w:ilvl="7">
-      <w:start w:val="1"/>
-      <w:numFmt w:val="bullet"/>
-      <w:lvlText w:val=""/>
-      <w:lvlJc w:val="left"/>
-      <w:pPr>
-        <w:ind w:left="0" w:firstLine="0"/>
-      </w:pPr>
-    </w:lvl>
-    <w:lvl w:ilvl="8">
-      <w:start w:val="1"/>
-      <w:numFmt w:val="bullet"/>
-      <w:lvlText w:val=""/>
-      <w:lvlJc w:val="left"/>
-      <w:pPr>
-        <w:ind w:left="0" w:firstLine="0"/>
-      </w:pPr>
-    </w:lvl>
-  </w:abstractNum>
-  <w:abstractNum w:abstractNumId="4" w15:restartNumberingAfterBreak="0">
-    <w:nsid w:val="6E4C188C"/>
+    <w:nsid w:val="38001BA3"/>
     <w:multiLevelType w:val="hybridMultilevel"/>
-    <w:tmpl w:val="BCE63EB4"/>
+    <w:tmpl w:val="F0A22C42"/>
     <w:lvl w:ilvl="0" w:tplc="08090001">
       <w:start w:val="1"/>
       <w:numFmt w:val="bullet"/>
@@ -8172,7 +8563,7 @@
         <w:ind w:left="1440" w:hanging="360"/>
       </w:pPr>
       <w:rPr>
-        <w:rFonts w:ascii="Courier New" w:hAnsi="Courier New" w:hint="default"/>
+        <w:rFonts w:ascii="Courier New" w:hAnsi="Courier New" w:cs="Courier New" w:hint="default"/>
       </w:rPr>
     </w:lvl>
     <w:lvl w:ilvl="2" w:tplc="08090005" w:tentative="1">
@@ -8208,7 +8599,7 @@
         <w:ind w:left="3600" w:hanging="360"/>
       </w:pPr>
       <w:rPr>
-        <w:rFonts w:ascii="Courier New" w:hAnsi="Courier New" w:hint="default"/>
+        <w:rFonts w:ascii="Courier New" w:hAnsi="Courier New" w:cs="Courier New" w:hint="default"/>
       </w:rPr>
     </w:lvl>
     <w:lvl w:ilvl="5" w:tplc="08090005" w:tentative="1">
@@ -8244,6 +8635,205 @@
         <w:ind w:left="5760" w:hanging="360"/>
       </w:pPr>
       <w:rPr>
+        <w:rFonts w:ascii="Courier New" w:hAnsi="Courier New" w:cs="Courier New" w:hint="default"/>
+      </w:rPr>
+    </w:lvl>
+    <w:lvl w:ilvl="8" w:tplc="08090005" w:tentative="1">
+      <w:start w:val="1"/>
+      <w:numFmt w:val="bullet"/>
+      <w:lvlText w:val=""/>
+      <w:lvlJc w:val="left"/>
+      <w:pPr>
+        <w:ind w:left="6480" w:hanging="360"/>
+      </w:pPr>
+      <w:rPr>
+        <w:rFonts w:ascii="Wingdings" w:hAnsi="Wingdings" w:hint="default"/>
+      </w:rPr>
+    </w:lvl>
+  </w:abstractNum>
+  <w:abstractNum w:abstractNumId="4" w15:restartNumberingAfterBreak="0">
+    <w:nsid w:val="4D3244A2"/>
+    <w:multiLevelType w:val="multilevel"/>
+    <w:tmpl w:val="78E44BF2"/>
+    <w:lvl w:ilvl="0">
+      <w:start w:val="1"/>
+      <w:numFmt w:val="bullet"/>
+      <w:lvlText w:val="•"/>
+      <w:lvlJc w:val="left"/>
+      <w:pPr>
+        <w:ind w:left="0" w:firstLine="0"/>
+      </w:pPr>
+    </w:lvl>
+    <w:lvl w:ilvl="1">
+      <w:start w:val="1"/>
+      <w:numFmt w:val="bullet"/>
+      <w:lvlText w:val=""/>
+      <w:lvlJc w:val="left"/>
+      <w:pPr>
+        <w:ind w:left="0" w:firstLine="0"/>
+      </w:pPr>
+    </w:lvl>
+    <w:lvl w:ilvl="2">
+      <w:start w:val="1"/>
+      <w:numFmt w:val="bullet"/>
+      <w:lvlText w:val=""/>
+      <w:lvlJc w:val="left"/>
+      <w:pPr>
+        <w:ind w:left="0" w:firstLine="0"/>
+      </w:pPr>
+    </w:lvl>
+    <w:lvl w:ilvl="3">
+      <w:start w:val="1"/>
+      <w:numFmt w:val="bullet"/>
+      <w:lvlText w:val=""/>
+      <w:lvlJc w:val="left"/>
+      <w:pPr>
+        <w:ind w:left="0" w:firstLine="0"/>
+      </w:pPr>
+    </w:lvl>
+    <w:lvl w:ilvl="4">
+      <w:start w:val="1"/>
+      <w:numFmt w:val="bullet"/>
+      <w:lvlText w:val=""/>
+      <w:lvlJc w:val="left"/>
+      <w:pPr>
+        <w:ind w:left="0" w:firstLine="0"/>
+      </w:pPr>
+    </w:lvl>
+    <w:lvl w:ilvl="5">
+      <w:start w:val="1"/>
+      <w:numFmt w:val="bullet"/>
+      <w:lvlText w:val=""/>
+      <w:lvlJc w:val="left"/>
+      <w:pPr>
+        <w:ind w:left="0" w:firstLine="0"/>
+      </w:pPr>
+    </w:lvl>
+    <w:lvl w:ilvl="6">
+      <w:start w:val="1"/>
+      <w:numFmt w:val="bullet"/>
+      <w:lvlText w:val=""/>
+      <w:lvlJc w:val="left"/>
+      <w:pPr>
+        <w:ind w:left="0" w:firstLine="0"/>
+      </w:pPr>
+    </w:lvl>
+    <w:lvl w:ilvl="7">
+      <w:start w:val="1"/>
+      <w:numFmt w:val="bullet"/>
+      <w:lvlText w:val=""/>
+      <w:lvlJc w:val="left"/>
+      <w:pPr>
+        <w:ind w:left="0" w:firstLine="0"/>
+      </w:pPr>
+    </w:lvl>
+    <w:lvl w:ilvl="8">
+      <w:start w:val="1"/>
+      <w:numFmt w:val="bullet"/>
+      <w:lvlText w:val=""/>
+      <w:lvlJc w:val="left"/>
+      <w:pPr>
+        <w:ind w:left="0" w:firstLine="0"/>
+      </w:pPr>
+    </w:lvl>
+  </w:abstractNum>
+  <w:abstractNum w:abstractNumId="5" w15:restartNumberingAfterBreak="0">
+    <w:nsid w:val="6E4C188C"/>
+    <w:multiLevelType w:val="hybridMultilevel"/>
+    <w:tmpl w:val="BCE63EB4"/>
+    <w:lvl w:ilvl="0" w:tplc="08090001">
+      <w:start w:val="1"/>
+      <w:numFmt w:val="bullet"/>
+      <w:lvlText w:val=""/>
+      <w:lvlJc w:val="left"/>
+      <w:pPr>
+        <w:ind w:left="720" w:hanging="360"/>
+      </w:pPr>
+      <w:rPr>
+        <w:rFonts w:ascii="Symbol" w:hAnsi="Symbol" w:hint="default"/>
+      </w:rPr>
+    </w:lvl>
+    <w:lvl w:ilvl="1" w:tplc="08090003" w:tentative="1">
+      <w:start w:val="1"/>
+      <w:numFmt w:val="bullet"/>
+      <w:lvlText w:val="o"/>
+      <w:lvlJc w:val="left"/>
+      <w:pPr>
+        <w:ind w:left="1440" w:hanging="360"/>
+      </w:pPr>
+      <w:rPr>
+        <w:rFonts w:ascii="Courier New" w:hAnsi="Courier New" w:hint="default"/>
+      </w:rPr>
+    </w:lvl>
+    <w:lvl w:ilvl="2" w:tplc="08090005" w:tentative="1">
+      <w:start w:val="1"/>
+      <w:numFmt w:val="bullet"/>
+      <w:lvlText w:val=""/>
+      <w:lvlJc w:val="left"/>
+      <w:pPr>
+        <w:ind w:left="2160" w:hanging="360"/>
+      </w:pPr>
+      <w:rPr>
+        <w:rFonts w:ascii="Wingdings" w:hAnsi="Wingdings" w:hint="default"/>
+      </w:rPr>
+    </w:lvl>
+    <w:lvl w:ilvl="3" w:tplc="08090001" w:tentative="1">
+      <w:start w:val="1"/>
+      <w:numFmt w:val="bullet"/>
+      <w:lvlText w:val=""/>
+      <w:lvlJc w:val="left"/>
+      <w:pPr>
+        <w:ind w:left="2880" w:hanging="360"/>
+      </w:pPr>
+      <w:rPr>
+        <w:rFonts w:ascii="Symbol" w:hAnsi="Symbol" w:hint="default"/>
+      </w:rPr>
+    </w:lvl>
+    <w:lvl w:ilvl="4" w:tplc="08090003" w:tentative="1">
+      <w:start w:val="1"/>
+      <w:numFmt w:val="bullet"/>
+      <w:lvlText w:val="o"/>
+      <w:lvlJc w:val="left"/>
+      <w:pPr>
+        <w:ind w:left="3600" w:hanging="360"/>
+      </w:pPr>
+      <w:rPr>
+        <w:rFonts w:ascii="Courier New" w:hAnsi="Courier New" w:hint="default"/>
+      </w:rPr>
+    </w:lvl>
+    <w:lvl w:ilvl="5" w:tplc="08090005" w:tentative="1">
+      <w:start w:val="1"/>
+      <w:numFmt w:val="bullet"/>
+      <w:lvlText w:val=""/>
+      <w:lvlJc w:val="left"/>
+      <w:pPr>
+        <w:ind w:left="4320" w:hanging="360"/>
+      </w:pPr>
+      <w:rPr>
+        <w:rFonts w:ascii="Wingdings" w:hAnsi="Wingdings" w:hint="default"/>
+      </w:rPr>
+    </w:lvl>
+    <w:lvl w:ilvl="6" w:tplc="08090001" w:tentative="1">
+      <w:start w:val="1"/>
+      <w:numFmt w:val="bullet"/>
+      <w:lvlText w:val=""/>
+      <w:lvlJc w:val="left"/>
+      <w:pPr>
+        <w:ind w:left="5040" w:hanging="360"/>
+      </w:pPr>
+      <w:rPr>
+        <w:rFonts w:ascii="Symbol" w:hAnsi="Symbol" w:hint="default"/>
+      </w:rPr>
+    </w:lvl>
+    <w:lvl w:ilvl="7" w:tplc="08090003" w:tentative="1">
+      <w:start w:val="1"/>
+      <w:numFmt w:val="bullet"/>
+      <w:lvlText w:val="o"/>
+      <w:lvlJc w:val="left"/>
+      <w:pPr>
+        <w:ind w:left="5760" w:hanging="360"/>
+      </w:pPr>
+      <w:rPr>
         <w:rFonts w:ascii="Courier New" w:hAnsi="Courier New" w:hint="default"/>
       </w:rPr>
     </w:lvl>
@@ -8261,7 +8851,7 @@
     </w:lvl>
   </w:abstractNum>
   <w:num w:numId="1" w16cid:durableId="659385968">
-    <w:abstractNumId w:val="3"/>
+    <w:abstractNumId w:val="4"/>
   </w:num>
   <w:num w:numId="2" w16cid:durableId="339552309">
     <w:abstractNumId w:val="1"/>
@@ -8273,7 +8863,10 @@
     <w:abstractNumId w:val="0"/>
   </w:num>
   <w:num w:numId="5" w16cid:durableId="1935438090">
-    <w:abstractNumId w:val="4"/>
+    <w:abstractNumId w:val="5"/>
+  </w:num>
+  <w:num w:numId="6" w16cid:durableId="1973436754">
+    <w:abstractNumId w:val="3"/>
   </w:num>
 </w:numbering>
 </file>
@@ -8895,6 +9488,40 @@
       </w:tblCellMar>
     </w:tblPr>
   </w:style>
+  <w:style w:type="paragraph" w:styleId="ListParagraph">
+    <w:name w:val="List Paragraph"/>
+    <w:basedOn w:val="Normal"/>
+    <w:uiPriority w:val="34"/>
+    <w:qFormat/>
+    <w:rsid w:val="00807C85"/>
+    <w:pPr>
+      <w:ind w:left="720"/>
+      <w:contextualSpacing/>
+    </w:pPr>
+  </w:style>
+  <w:style w:type="character" w:styleId="Hyperlink">
+    <w:name w:val="Hyperlink"/>
+    <w:basedOn w:val="DefaultParagraphFont"/>
+    <w:uiPriority w:val="99"/>
+    <w:unhideWhenUsed/>
+    <w:rsid w:val="00807C85"/>
+    <w:rPr>
+      <w:color w:val="0000FF" w:themeColor="hyperlink"/>
+      <w:u w:val="single"/>
+    </w:rPr>
+  </w:style>
+  <w:style w:type="character" w:styleId="UnresolvedMention">
+    <w:name w:val="Unresolved Mention"/>
+    <w:basedOn w:val="DefaultParagraphFont"/>
+    <w:uiPriority w:val="99"/>
+    <w:semiHidden/>
+    <w:unhideWhenUsed/>
+    <w:rsid w:val="00807C85"/>
+    <w:rPr>
+      <w:color w:val="605E5C"/>
+      <w:shd w:val="clear" w:color="auto" w:fill="E1DFDD"/>
+    </w:rPr>
+  </w:style>
 </w:styles>
 </file>
 

</xml_diff>

<commit_message>
-4.0 Update -7.1 Update
</commit_message>
<xml_diff>
--- a/Iteration C-3/IterationPlan_C3.docx
+++ b/Iteration C-3/IterationPlan_C3.docx
@@ -485,25 +485,7 @@
                 <w:sz w:val="22"/>
                 <w:szCs w:val="22"/>
               </w:rPr>
-              <w:t xml:space="preserve">Tidy </w:t>
-            </w:r>
-            <w:proofErr w:type="spellStart"/>
-            <w:r>
-              <w:rPr>
-                <w:color w:val="000000"/>
-                <w:sz w:val="22"/>
-                <w:szCs w:val="22"/>
-              </w:rPr>
-              <w:t>Leaderboard</w:t>
-            </w:r>
-            <w:proofErr w:type="spellEnd"/>
-            <w:r>
-              <w:rPr>
-                <w:color w:val="000000"/>
-                <w:sz w:val="22"/>
-                <w:szCs w:val="22"/>
-              </w:rPr>
-              <w:t xml:space="preserve"> Screen</w:t>
+              <w:t>Tidy Leaderboard Screen</w:t>
             </w:r>
           </w:p>
         </w:tc>
@@ -1309,25 +1291,7 @@
           <w:sz w:val="22"/>
           <w:szCs w:val="22"/>
         </w:rPr>
-        <w:t xml:space="preserve"> Tidy up </w:t>
-      </w:r>
-      <w:proofErr w:type="spellStart"/>
-      <w:r>
-        <w:rPr>
-          <w:color w:val="000000"/>
-          <w:sz w:val="22"/>
-          <w:szCs w:val="22"/>
-        </w:rPr>
-        <w:t>leaderboard</w:t>
-      </w:r>
-      <w:proofErr w:type="spellEnd"/>
-      <w:r>
-        <w:rPr>
-          <w:color w:val="000000"/>
-          <w:sz w:val="22"/>
-          <w:szCs w:val="22"/>
-        </w:rPr>
-        <w:t xml:space="preserve"> screen.</w:t>
+        <w:t xml:space="preserve"> Tidy up leaderboard screen.</w:t>
       </w:r>
       <w:r>
         <w:rPr>
@@ -1371,25 +1335,7 @@
           <w:sz w:val="22"/>
           <w:szCs w:val="22"/>
         </w:rPr>
-        <w:t xml:space="preserve"> the </w:t>
-      </w:r>
-      <w:proofErr w:type="spellStart"/>
-      <w:r>
-        <w:rPr>
-          <w:color w:val="000000"/>
-          <w:sz w:val="22"/>
-          <w:szCs w:val="22"/>
-        </w:rPr>
-        <w:t>leaderboard</w:t>
-      </w:r>
-      <w:proofErr w:type="spellEnd"/>
-      <w:r>
-        <w:rPr>
-          <w:color w:val="000000"/>
-          <w:sz w:val="22"/>
-          <w:szCs w:val="22"/>
-        </w:rPr>
-        <w:t xml:space="preserve"> screen is pretty basic. Make it look nice like the rest of the app.</w:t>
+        <w:t xml:space="preserve"> the leaderboard screen is pretty basic. Make it look nice like the rest of the app.</w:t>
       </w:r>
     </w:p>
     <w:p>
@@ -1765,7 +1711,6 @@
           <w:sz w:val="22"/>
           <w:szCs w:val="22"/>
         </w:rPr>
-        <w:lastRenderedPageBreak/>
         <w:t>Objective 6:</w:t>
       </w:r>
       <w:r>
@@ -2128,7 +2073,17 @@
                 <w:sz w:val="18"/>
                 <w:szCs w:val="18"/>
               </w:rPr>
-              <w:t>Estimated Hours</w:t>
+              <w:t>Estimated Hou</w:t>
+            </w:r>
+            <w:r>
+              <w:rPr>
+                <w:rFonts w:ascii="Arial" w:eastAsia="Arial" w:hAnsi="Arial" w:cs="Arial"/>
+                <w:b/>
+                <w:color w:val="000000"/>
+                <w:sz w:val="18"/>
+                <w:szCs w:val="18"/>
+              </w:rPr>
+              <w:t>rs</w:t>
             </w:r>
           </w:p>
         </w:tc>
@@ -2902,25 +2857,7 @@
                 <w:sz w:val="22"/>
                 <w:szCs w:val="22"/>
               </w:rPr>
-              <w:t xml:space="preserve">Tidy up </w:t>
-            </w:r>
-            <w:proofErr w:type="spellStart"/>
-            <w:r>
-              <w:rPr>
-                <w:color w:val="000000"/>
-                <w:sz w:val="22"/>
-                <w:szCs w:val="22"/>
-              </w:rPr>
-              <w:t>leaderboard</w:t>
-            </w:r>
-            <w:proofErr w:type="spellEnd"/>
-            <w:r>
-              <w:rPr>
-                <w:color w:val="000000"/>
-                <w:sz w:val="22"/>
-                <w:szCs w:val="22"/>
-              </w:rPr>
-              <w:t xml:space="preserve"> screen.</w:t>
+              <w:t>Tidy up leaderboard screen.</w:t>
             </w:r>
           </w:p>
         </w:tc>
@@ -2955,27 +2892,26 @@
                 <w:sz w:val="22"/>
                 <w:szCs w:val="22"/>
               </w:rPr>
-              <w:t xml:space="preserve">Make the </w:t>
-            </w:r>
-            <w:proofErr w:type="spellStart"/>
-            <w:r>
-              <w:rPr>
-                <w:rFonts w:ascii="Calibri" w:eastAsia="Calibri" w:hAnsi="Calibri" w:cs="Calibri"/>
-                <w:color w:val="000000"/>
-                <w:sz w:val="22"/>
-                <w:szCs w:val="22"/>
-              </w:rPr>
-              <w:t>Leaderboard</w:t>
-            </w:r>
-            <w:proofErr w:type="spellEnd"/>
-            <w:r>
-              <w:rPr>
-                <w:rFonts w:ascii="Calibri" w:eastAsia="Calibri" w:hAnsi="Calibri" w:cs="Calibri"/>
-                <w:color w:val="000000"/>
-                <w:sz w:val="22"/>
-                <w:szCs w:val="22"/>
-              </w:rPr>
-              <w:t xml:space="preserve"> Screen Look professional</w:t>
+              <w:t>-Leaderboard screen has been updated with a new colour board and holder fixings.</w:t>
+            </w:r>
+          </w:p>
+          <w:p>
+            <w:pPr>
+              <w:rPr>
+                <w:rFonts w:ascii="Calibri" w:eastAsia="Calibri" w:hAnsi="Calibri" w:cs="Calibri"/>
+                <w:color w:val="000000"/>
+                <w:sz w:val="22"/>
+                <w:szCs w:val="22"/>
+              </w:rPr>
+            </w:pPr>
+            <w:r>
+              <w:rPr>
+                <w:rFonts w:ascii="Calibri" w:eastAsia="Calibri" w:hAnsi="Calibri" w:cs="Calibri"/>
+                <w:color w:val="000000"/>
+                <w:sz w:val="22"/>
+                <w:szCs w:val="22"/>
+              </w:rPr>
+              <w:t>-Once user profiles have been implemented this should be altered to be included.</w:t>
             </w:r>
           </w:p>
         </w:tc>
@@ -3008,7 +2944,7 @@
                 <w:sz w:val="22"/>
                 <w:szCs w:val="22"/>
               </w:rPr>
-              <w:t>NOT STARTED</w:t>
+              <w:t>COMPLETED</w:t>
             </w:r>
           </w:p>
         </w:tc>
@@ -3103,6 +3039,15 @@
                 <w:szCs w:val="22"/>
               </w:rPr>
             </w:pPr>
+            <w:r>
+              <w:rPr>
+                <w:rFonts w:ascii="Calibri" w:eastAsia="Calibri" w:hAnsi="Calibri" w:cs="Calibri"/>
+                <w:color w:val="000000"/>
+                <w:sz w:val="22"/>
+                <w:szCs w:val="22"/>
+              </w:rPr>
+              <w:t>3</w:t>
+            </w:r>
           </w:p>
         </w:tc>
         <w:tc>
@@ -3130,6 +3075,15 @@
                 <w:szCs w:val="22"/>
               </w:rPr>
             </w:pPr>
+            <w:r>
+              <w:rPr>
+                <w:rFonts w:ascii="Calibri" w:eastAsia="Calibri" w:hAnsi="Calibri" w:cs="Calibri"/>
+                <w:color w:val="000000"/>
+                <w:sz w:val="22"/>
+                <w:szCs w:val="22"/>
+              </w:rPr>
+              <w:t>0</w:t>
+            </w:r>
           </w:p>
         </w:tc>
       </w:tr>
@@ -3237,9 +3191,114 @@
                 <w:sz w:val="22"/>
                 <w:szCs w:val="22"/>
               </w:rPr>
+              <w:t>-</w:t>
+            </w:r>
+            <w:r>
+              <w:rPr>
+                <w:rFonts w:ascii="Calibri" w:eastAsia="Calibri" w:hAnsi="Calibri" w:cs="Calibri"/>
+                <w:color w:val="000000"/>
+                <w:sz w:val="22"/>
+                <w:szCs w:val="22"/>
+              </w:rPr>
               <w:t>Replace placeholder settings with configured settings</w:t>
             </w:r>
           </w:p>
+          <w:p>
+            <w:pPr>
+              <w:rPr>
+                <w:rFonts w:ascii="Calibri" w:eastAsia="Calibri" w:hAnsi="Calibri" w:cs="Calibri"/>
+                <w:color w:val="000000"/>
+                <w:sz w:val="22"/>
+                <w:szCs w:val="22"/>
+              </w:rPr>
+            </w:pPr>
+            <w:r>
+              <w:rPr>
+                <w:rFonts w:ascii="Calibri" w:eastAsia="Calibri" w:hAnsi="Calibri" w:cs="Calibri"/>
+                <w:color w:val="000000"/>
+                <w:sz w:val="22"/>
+                <w:szCs w:val="22"/>
+              </w:rPr>
+              <w:t>-Dark Theme mode initiated into settings screen</w:t>
+            </w:r>
+          </w:p>
+          <w:p>
+            <w:pPr>
+              <w:rPr>
+                <w:rFonts w:ascii="Calibri" w:eastAsia="Calibri" w:hAnsi="Calibri" w:cs="Calibri"/>
+                <w:color w:val="000000"/>
+                <w:sz w:val="22"/>
+                <w:szCs w:val="22"/>
+              </w:rPr>
+            </w:pPr>
+            <w:r>
+              <w:rPr>
+                <w:rFonts w:ascii="Calibri" w:eastAsia="Calibri" w:hAnsi="Calibri" w:cs="Calibri"/>
+                <w:color w:val="000000"/>
+                <w:sz w:val="22"/>
+                <w:szCs w:val="22"/>
+              </w:rPr>
+              <w:t>-Update workflow mechanics of username implemented</w:t>
+            </w:r>
+          </w:p>
+          <w:p>
+            <w:pPr>
+              <w:rPr>
+                <w:rFonts w:ascii="Calibri" w:eastAsia="Calibri" w:hAnsi="Calibri" w:cs="Calibri"/>
+                <w:color w:val="000000"/>
+                <w:sz w:val="22"/>
+                <w:szCs w:val="22"/>
+              </w:rPr>
+            </w:pPr>
+            <w:r>
+              <w:rPr>
+                <w:rFonts w:ascii="Calibri" w:eastAsia="Calibri" w:hAnsi="Calibri" w:cs="Calibri"/>
+                <w:color w:val="000000"/>
+                <w:sz w:val="22"/>
+                <w:szCs w:val="22"/>
+              </w:rPr>
+              <w:t>-User Profile images/Timer initiations still to be implemented</w:t>
+            </w:r>
+          </w:p>
+          <w:p>
+            <w:pPr>
+              <w:rPr>
+                <w:rFonts w:ascii="Calibri" w:eastAsia="Calibri" w:hAnsi="Calibri" w:cs="Calibri"/>
+                <w:color w:val="000000"/>
+                <w:sz w:val="22"/>
+                <w:szCs w:val="22"/>
+              </w:rPr>
+            </w:pPr>
+            <w:r>
+              <w:rPr>
+                <w:rFonts w:ascii="Calibri" w:eastAsia="Calibri" w:hAnsi="Calibri" w:cs="Calibri"/>
+                <w:color w:val="000000"/>
+                <w:sz w:val="22"/>
+                <w:szCs w:val="22"/>
+              </w:rPr>
+              <w:t xml:space="preserve">-Works to be </w:t>
+            </w:r>
+            <w:proofErr w:type="gramStart"/>
+            <w:r>
+              <w:rPr>
+                <w:rFonts w:ascii="Calibri" w:eastAsia="Calibri" w:hAnsi="Calibri" w:cs="Calibri"/>
+                <w:color w:val="000000"/>
+                <w:sz w:val="22"/>
+                <w:szCs w:val="22"/>
+              </w:rPr>
+              <w:t>carried  over</w:t>
+            </w:r>
+            <w:proofErr w:type="gramEnd"/>
+            <w:r>
+              <w:rPr>
+                <w:rFonts w:ascii="Calibri" w:eastAsia="Calibri" w:hAnsi="Calibri" w:cs="Calibri"/>
+                <w:color w:val="000000"/>
+                <w:sz w:val="22"/>
+                <w:szCs w:val="22"/>
+              </w:rPr>
+              <w:t xml:space="preserve"> to C4</w:t>
+            </w:r>
+          </w:p>
         </w:tc>
         <w:tc>
           <w:tcPr>
@@ -3271,7 +3330,7 @@
                 <w:sz w:val="22"/>
                 <w:szCs w:val="22"/>
               </w:rPr>
-              <w:t>NOT STARTED</w:t>
+              <w:t>PARTIAL COMPLETE</w:t>
             </w:r>
           </w:p>
         </w:tc>
@@ -3368,6 +3427,15 @@
                 <w:szCs w:val="22"/>
               </w:rPr>
             </w:pPr>
+            <w:r>
+              <w:rPr>
+                <w:rFonts w:ascii="Calibri" w:eastAsia="Calibri" w:hAnsi="Calibri" w:cs="Calibri"/>
+                <w:color w:val="000000"/>
+                <w:sz w:val="22"/>
+                <w:szCs w:val="22"/>
+              </w:rPr>
+              <w:t>3</w:t>
+            </w:r>
           </w:p>
         </w:tc>
         <w:tc>
@@ -3395,6 +3463,15 @@
                 <w:szCs w:val="22"/>
               </w:rPr>
             </w:pPr>
+            <w:r>
+              <w:rPr>
+                <w:rFonts w:ascii="Calibri" w:eastAsia="Calibri" w:hAnsi="Calibri" w:cs="Calibri"/>
+                <w:color w:val="000000"/>
+                <w:sz w:val="22"/>
+                <w:szCs w:val="22"/>
+              </w:rPr>
+              <w:t xml:space="preserve">3 </w:t>
+            </w:r>
           </w:p>
         </w:tc>
       </w:tr>
@@ -4398,17 +4475,7 @@
                 <w:sz w:val="22"/>
                 <w:szCs w:val="22"/>
               </w:rPr>
-              <w:t xml:space="preserve"> </w:t>
-            </w:r>
-            <w:r>
-              <w:rPr>
-                <w:rFonts w:ascii="Calibri" w:eastAsia="Calibri" w:hAnsi="Calibri" w:cs="Calibri"/>
-                <w:color w:val="000000"/>
-                <w:sz w:val="22"/>
-                <w:szCs w:val="22"/>
-              </w:rPr>
-              <w:lastRenderedPageBreak/>
-              <w:t>complete 10 tasks in a week)</w:t>
+              <w:t xml:space="preserve"> complete 10 tasks in a week)</w:t>
             </w:r>
           </w:p>
         </w:tc>
@@ -4442,7 +4509,6 @@
                 <w:sz w:val="22"/>
                 <w:szCs w:val="22"/>
               </w:rPr>
-              <w:lastRenderedPageBreak/>
               <w:t>NOT STARTED</w:t>
             </w:r>
           </w:p>
@@ -5221,19 +5287,12 @@
           <w:p>
             <w:pPr>
               <w:rPr>
-                <w:sz w:val="22"/>
-                <w:szCs w:val="22"/>
-              </w:rPr>
-            </w:pPr>
-            <w:r>
-              <w:rPr>
                 <w:rFonts w:ascii="Arial" w:eastAsia="Arial" w:hAnsi="Arial" w:cs="Arial"/>
                 <w:color w:val="000000"/>
                 <w:sz w:val="22"/>
                 <w:szCs w:val="22"/>
               </w:rPr>
-              <w:t>8</w:t>
-            </w:r>
+            </w:pPr>
             <w:r>
               <w:rPr>
                 <w:rFonts w:ascii="Arial" w:eastAsia="Arial" w:hAnsi="Arial" w:cs="Arial"/>
@@ -5241,7 +5300,7 @@
                 <w:sz w:val="22"/>
                 <w:szCs w:val="22"/>
               </w:rPr>
-              <w:t>.1</w:t>
+              <w:t>7.1</w:t>
             </w:r>
           </w:p>
         </w:tc>
@@ -5264,17 +5323,36 @@
           <w:p>
             <w:pPr>
               <w:rPr>
-                <w:sz w:val="22"/>
-                <w:szCs w:val="22"/>
-              </w:rPr>
-            </w:pPr>
-            <w:r>
-              <w:rPr>
-                <w:color w:val="000000"/>
-                <w:sz w:val="22"/>
-                <w:szCs w:val="22"/>
-              </w:rPr>
-              <w:t>Test and Record Results of test for work completed</w:t>
+                <w:color w:val="000000"/>
+                <w:sz w:val="22"/>
+                <w:szCs w:val="22"/>
+              </w:rPr>
+            </w:pPr>
+            <w:r>
+              <w:rPr>
+                <w:color w:val="000000"/>
+                <w:sz w:val="22"/>
+                <w:szCs w:val="22"/>
+              </w:rPr>
+              <w:t xml:space="preserve">Merge and update of </w:t>
+            </w:r>
+            <w:proofErr w:type="gramStart"/>
+            <w:r>
+              <w:rPr>
+                <w:color w:val="000000"/>
+                <w:sz w:val="22"/>
+                <w:szCs w:val="22"/>
+              </w:rPr>
+              <w:t>Feel Good</w:t>
+            </w:r>
+            <w:proofErr w:type="gramEnd"/>
+            <w:r>
+              <w:rPr>
+                <w:color w:val="000000"/>
+                <w:sz w:val="22"/>
+                <w:szCs w:val="22"/>
+              </w:rPr>
+              <w:t xml:space="preserve"> Statements</w:t>
             </w:r>
           </w:p>
         </w:tc>
@@ -5302,6 +5380,63 @@
                 <w:szCs w:val="22"/>
               </w:rPr>
             </w:pPr>
+            <w:r>
+              <w:rPr>
+                <w:rFonts w:ascii="Calibri" w:eastAsia="Calibri" w:hAnsi="Calibri" w:cs="Calibri"/>
+                <w:color w:val="000000"/>
+                <w:sz w:val="22"/>
+                <w:szCs w:val="22"/>
+              </w:rPr>
+              <w:t>-Animations inserted into application along with feel good statements. Activate upon entering app and when task has been completed.</w:t>
+            </w:r>
+          </w:p>
+          <w:p>
+            <w:pPr>
+              <w:rPr>
+                <w:rFonts w:ascii="Calibri" w:eastAsia="Calibri" w:hAnsi="Calibri" w:cs="Calibri"/>
+                <w:color w:val="000000"/>
+                <w:sz w:val="22"/>
+                <w:szCs w:val="22"/>
+              </w:rPr>
+            </w:pPr>
+            <w:r>
+              <w:rPr>
+                <w:rFonts w:ascii="Calibri" w:eastAsia="Calibri" w:hAnsi="Calibri" w:cs="Calibri"/>
+                <w:color w:val="000000"/>
+                <w:sz w:val="22"/>
+                <w:szCs w:val="22"/>
+              </w:rPr>
+              <w:t>-Feel good statements colours altered to be appropriate to both dark and light theme mode.</w:t>
+            </w:r>
+          </w:p>
+          <w:p>
+            <w:pPr>
+              <w:rPr>
+                <w:rFonts w:ascii="Calibri" w:eastAsia="Calibri" w:hAnsi="Calibri" w:cs="Calibri"/>
+                <w:color w:val="000000"/>
+                <w:sz w:val="22"/>
+                <w:szCs w:val="22"/>
+              </w:rPr>
+            </w:pPr>
+            <w:r>
+              <w:rPr>
+                <w:rFonts w:ascii="Calibri" w:eastAsia="Calibri" w:hAnsi="Calibri" w:cs="Calibri"/>
+                <w:color w:val="000000"/>
+                <w:sz w:val="22"/>
+                <w:szCs w:val="22"/>
+              </w:rPr>
+              <w:t>-Implemented with blur to reduce visual noise when animation occurs.</w:t>
+            </w:r>
+          </w:p>
+          <w:p>
+            <w:pPr>
+              <w:rPr>
+                <w:rFonts w:ascii="Calibri" w:eastAsia="Calibri" w:hAnsi="Calibri" w:cs="Calibri"/>
+                <w:color w:val="000000"/>
+                <w:sz w:val="22"/>
+                <w:szCs w:val="22"/>
+              </w:rPr>
+            </w:pPr>
           </w:p>
         </w:tc>
         <w:tc>
@@ -5323,17 +5458,18 @@
           <w:p>
             <w:pPr>
               <w:rPr>
-                <w:sz w:val="22"/>
-                <w:szCs w:val="22"/>
-              </w:rPr>
-            </w:pPr>
-            <w:r>
-              <w:rPr>
-                <w:color w:val="000000"/>
-                <w:sz w:val="22"/>
-                <w:szCs w:val="22"/>
-              </w:rPr>
-              <w:t>NOT STARTED</w:t>
+                <w:color w:val="000000"/>
+                <w:sz w:val="22"/>
+                <w:szCs w:val="22"/>
+              </w:rPr>
+            </w:pPr>
+            <w:r>
+              <w:rPr>
+                <w:color w:val="000000"/>
+                <w:sz w:val="22"/>
+                <w:szCs w:val="22"/>
+              </w:rPr>
+              <w:t>COMPLETED</w:t>
             </w:r>
           </w:p>
         </w:tc>
@@ -5356,18 +5492,20 @@
           <w:p>
             <w:pPr>
               <w:rPr>
-                <w:sz w:val="22"/>
-                <w:szCs w:val="22"/>
-              </w:rPr>
-            </w:pPr>
-            <w:r>
-              <w:rPr>
                 <w:rFonts w:ascii="Arial" w:eastAsia="Arial" w:hAnsi="Arial" w:cs="Arial"/>
                 <w:color w:val="000000"/>
                 <w:sz w:val="22"/>
                 <w:szCs w:val="22"/>
               </w:rPr>
-              <w:t>Corie</w:t>
+            </w:pPr>
+            <w:r>
+              <w:rPr>
+                <w:rFonts w:ascii="Arial" w:eastAsia="Arial" w:hAnsi="Arial" w:cs="Arial"/>
+                <w:color w:val="000000"/>
+                <w:sz w:val="22"/>
+                <w:szCs w:val="22"/>
+              </w:rPr>
+              <w:t>Sam</w:t>
             </w:r>
           </w:p>
         </w:tc>
@@ -5399,7 +5537,7 @@
                 <w:sz w:val="22"/>
                 <w:szCs w:val="22"/>
               </w:rPr>
-              <w:t>1</w:t>
+              <w:t>4</w:t>
             </w:r>
           </w:p>
         </w:tc>
@@ -5428,6 +5566,15 @@
                 <w:szCs w:val="22"/>
               </w:rPr>
             </w:pPr>
+            <w:r>
+              <w:rPr>
+                <w:rFonts w:ascii="Calibri" w:eastAsia="Calibri" w:hAnsi="Calibri" w:cs="Calibri"/>
+                <w:color w:val="000000"/>
+                <w:sz w:val="22"/>
+                <w:szCs w:val="22"/>
+              </w:rPr>
+              <w:t>5</w:t>
+            </w:r>
           </w:p>
         </w:tc>
         <w:tc>
@@ -5449,12 +5596,21 @@
           <w:p>
             <w:pPr>
               <w:rPr>
-                <w:rFonts w:ascii="Calibri" w:eastAsia="Calibri" w:hAnsi="Calibri" w:cs="Calibri"/>
-                <w:color w:val="000000"/>
-                <w:sz w:val="22"/>
-                <w:szCs w:val="22"/>
-              </w:rPr>
-            </w:pPr>
+                <w:rFonts w:ascii="Arial" w:eastAsia="Arial" w:hAnsi="Arial" w:cs="Arial"/>
+                <w:color w:val="000000"/>
+                <w:sz w:val="22"/>
+                <w:szCs w:val="22"/>
+              </w:rPr>
+            </w:pPr>
+            <w:r>
+              <w:rPr>
+                <w:rFonts w:ascii="Arial" w:eastAsia="Arial" w:hAnsi="Arial" w:cs="Arial"/>
+                <w:color w:val="000000"/>
+                <w:sz w:val="22"/>
+                <w:szCs w:val="22"/>
+              </w:rPr>
+              <w:t>0</w:t>
+            </w:r>
           </w:p>
         </w:tc>
       </w:tr>
@@ -5491,8 +5647,125 @@
                 <w:sz w:val="22"/>
                 <w:szCs w:val="22"/>
               </w:rPr>
-              <w:t>8</w:t>
-            </w:r>
+              <w:t>8.1</w:t>
+            </w:r>
+          </w:p>
+        </w:tc>
+        <w:tc>
+          <w:tcPr>
+            <w:tcW w:w="2234" w:type="dxa"/>
+            <w:tcBorders>
+              <w:top w:val="single" w:sz="4" w:space="0" w:color="000000"/>
+              <w:left w:val="single" w:sz="4" w:space="0" w:color="000000"/>
+              <w:bottom w:val="single" w:sz="4" w:space="0" w:color="000000"/>
+              <w:right w:val="single" w:sz="4" w:space="0" w:color="000000"/>
+            </w:tcBorders>
+            <w:shd w:val="clear" w:color="auto" w:fill="auto"/>
+            <w:tcMar>
+              <w:left w:w="114" w:type="dxa"/>
+              <w:right w:w="114" w:type="dxa"/>
+            </w:tcMar>
+            <w:vAlign w:val="bottom"/>
+          </w:tcPr>
+          <w:p>
+            <w:pPr>
+              <w:rPr>
+                <w:sz w:val="22"/>
+                <w:szCs w:val="22"/>
+              </w:rPr>
+            </w:pPr>
+            <w:r>
+              <w:rPr>
+                <w:color w:val="000000"/>
+                <w:sz w:val="22"/>
+                <w:szCs w:val="22"/>
+              </w:rPr>
+              <w:t>Test and Record Results of test for work completed</w:t>
+            </w:r>
+          </w:p>
+        </w:tc>
+        <w:tc>
+          <w:tcPr>
+            <w:tcW w:w="2355" w:type="dxa"/>
+            <w:tcBorders>
+              <w:top w:val="single" w:sz="4" w:space="0" w:color="000000"/>
+              <w:left w:val="single" w:sz="4" w:space="0" w:color="000000"/>
+              <w:bottom w:val="single" w:sz="4" w:space="0" w:color="000000"/>
+              <w:right w:val="single" w:sz="4" w:space="0" w:color="000000"/>
+            </w:tcBorders>
+            <w:shd w:val="clear" w:color="auto" w:fill="FFFFFF"/>
+            <w:tcMar>
+              <w:left w:w="114" w:type="dxa"/>
+              <w:right w:w="114" w:type="dxa"/>
+            </w:tcMar>
+          </w:tcPr>
+          <w:p>
+            <w:pPr>
+              <w:rPr>
+                <w:rFonts w:ascii="Calibri" w:eastAsia="Calibri" w:hAnsi="Calibri" w:cs="Calibri"/>
+                <w:color w:val="000000"/>
+                <w:sz w:val="22"/>
+                <w:szCs w:val="22"/>
+              </w:rPr>
+            </w:pPr>
+          </w:p>
+        </w:tc>
+        <w:tc>
+          <w:tcPr>
+            <w:tcW w:w="1767" w:type="dxa"/>
+            <w:tcBorders>
+              <w:top w:val="single" w:sz="4" w:space="0" w:color="000000"/>
+              <w:left w:val="single" w:sz="4" w:space="0" w:color="000000"/>
+              <w:bottom w:val="single" w:sz="4" w:space="0" w:color="000000"/>
+              <w:right w:val="single" w:sz="4" w:space="0" w:color="000000"/>
+            </w:tcBorders>
+            <w:shd w:val="clear" w:color="auto" w:fill="auto"/>
+            <w:tcMar>
+              <w:left w:w="114" w:type="dxa"/>
+              <w:right w:w="114" w:type="dxa"/>
+            </w:tcMar>
+            <w:vAlign w:val="bottom"/>
+          </w:tcPr>
+          <w:p>
+            <w:pPr>
+              <w:rPr>
+                <w:sz w:val="22"/>
+                <w:szCs w:val="22"/>
+              </w:rPr>
+            </w:pPr>
+            <w:r>
+              <w:rPr>
+                <w:color w:val="000000"/>
+                <w:sz w:val="22"/>
+                <w:szCs w:val="22"/>
+              </w:rPr>
+              <w:t>NOT STARTED</w:t>
+            </w:r>
+          </w:p>
+        </w:tc>
+        <w:tc>
+          <w:tcPr>
+            <w:tcW w:w="992" w:type="dxa"/>
+            <w:tcBorders>
+              <w:top w:val="single" w:sz="4" w:space="0" w:color="000000"/>
+              <w:left w:val="single" w:sz="4" w:space="0" w:color="000000"/>
+              <w:bottom w:val="single" w:sz="4" w:space="0" w:color="000000"/>
+              <w:right w:val="single" w:sz="4" w:space="0" w:color="000000"/>
+            </w:tcBorders>
+            <w:shd w:val="clear" w:color="auto" w:fill="auto"/>
+            <w:tcMar>
+              <w:left w:w="114" w:type="dxa"/>
+              <w:right w:w="114" w:type="dxa"/>
+            </w:tcMar>
+            <w:vAlign w:val="bottom"/>
+          </w:tcPr>
+          <w:p>
+            <w:pPr>
+              <w:rPr>
+                <w:sz w:val="22"/>
+                <w:szCs w:val="22"/>
+              </w:rPr>
+            </w:pPr>
             <w:r>
               <w:rPr>
                 <w:rFonts w:ascii="Arial" w:eastAsia="Arial" w:hAnsi="Arial" w:cs="Arial"/>
@@ -5500,7 +5773,131 @@
                 <w:sz w:val="22"/>
                 <w:szCs w:val="22"/>
               </w:rPr>
-              <w:t>.2</w:t>
+              <w:t>Corie</w:t>
+            </w:r>
+          </w:p>
+        </w:tc>
+        <w:tc>
+          <w:tcPr>
+            <w:tcW w:w="742" w:type="dxa"/>
+            <w:tcBorders>
+              <w:top w:val="single" w:sz="4" w:space="0" w:color="000000"/>
+              <w:left w:val="single" w:sz="4" w:space="0" w:color="000000"/>
+              <w:bottom w:val="single" w:sz="4" w:space="0" w:color="000000"/>
+              <w:right w:val="single" w:sz="4" w:space="0" w:color="000000"/>
+            </w:tcBorders>
+            <w:shd w:val="clear" w:color="auto" w:fill="FFFFFF"/>
+            <w:tcMar>
+              <w:left w:w="114" w:type="dxa"/>
+              <w:right w:w="114" w:type="dxa"/>
+            </w:tcMar>
+          </w:tcPr>
+          <w:p>
+            <w:pPr>
+              <w:jc w:val="center"/>
+              <w:rPr>
+                <w:sz w:val="22"/>
+                <w:szCs w:val="22"/>
+              </w:rPr>
+            </w:pPr>
+            <w:r>
+              <w:rPr>
+                <w:sz w:val="22"/>
+                <w:szCs w:val="22"/>
+              </w:rPr>
+              <w:t>1</w:t>
+            </w:r>
+          </w:p>
+        </w:tc>
+        <w:tc>
+          <w:tcPr>
+            <w:tcW w:w="850" w:type="dxa"/>
+            <w:tcBorders>
+              <w:top w:val="single" w:sz="4" w:space="0" w:color="000000"/>
+              <w:left w:val="single" w:sz="4" w:space="0" w:color="000000"/>
+              <w:bottom w:val="single" w:sz="4" w:space="0" w:color="000000"/>
+              <w:right w:val="single" w:sz="4" w:space="0" w:color="000000"/>
+            </w:tcBorders>
+            <w:shd w:val="clear" w:color="auto" w:fill="auto"/>
+            <w:tcMar>
+              <w:left w:w="114" w:type="dxa"/>
+              <w:right w:w="114" w:type="dxa"/>
+            </w:tcMar>
+            <w:vAlign w:val="bottom"/>
+          </w:tcPr>
+          <w:p>
+            <w:pPr>
+              <w:rPr>
+                <w:rFonts w:ascii="Calibri" w:eastAsia="Calibri" w:hAnsi="Calibri" w:cs="Calibri"/>
+                <w:color w:val="000000"/>
+                <w:sz w:val="22"/>
+                <w:szCs w:val="22"/>
+              </w:rPr>
+            </w:pPr>
+          </w:p>
+        </w:tc>
+        <w:tc>
+          <w:tcPr>
+            <w:tcW w:w="1134" w:type="dxa"/>
+            <w:tcBorders>
+              <w:top w:val="single" w:sz="4" w:space="0" w:color="000000"/>
+              <w:left w:val="single" w:sz="4" w:space="0" w:color="000000"/>
+              <w:bottom w:val="single" w:sz="4" w:space="0" w:color="000000"/>
+              <w:right w:val="single" w:sz="4" w:space="0" w:color="000000"/>
+            </w:tcBorders>
+            <w:shd w:val="clear" w:color="auto" w:fill="auto"/>
+            <w:tcMar>
+              <w:left w:w="114" w:type="dxa"/>
+              <w:right w:w="114" w:type="dxa"/>
+            </w:tcMar>
+            <w:vAlign w:val="bottom"/>
+          </w:tcPr>
+          <w:p>
+            <w:pPr>
+              <w:rPr>
+                <w:rFonts w:ascii="Calibri" w:eastAsia="Calibri" w:hAnsi="Calibri" w:cs="Calibri"/>
+                <w:color w:val="000000"/>
+                <w:sz w:val="22"/>
+                <w:szCs w:val="22"/>
+              </w:rPr>
+            </w:pPr>
+          </w:p>
+        </w:tc>
+      </w:tr>
+      <w:tr>
+        <w:trPr>
+          <w:trHeight w:val="255"/>
+        </w:trPr>
+        <w:tc>
+          <w:tcPr>
+            <w:tcW w:w="841" w:type="dxa"/>
+            <w:tcBorders>
+              <w:top w:val="single" w:sz="4" w:space="0" w:color="000000"/>
+              <w:left w:val="single" w:sz="4" w:space="0" w:color="000000"/>
+              <w:bottom w:val="single" w:sz="4" w:space="0" w:color="000000"/>
+              <w:right w:val="single" w:sz="4" w:space="0" w:color="000000"/>
+            </w:tcBorders>
+            <w:shd w:val="clear" w:color="auto" w:fill="FFFFFF"/>
+            <w:tcMar>
+              <w:left w:w="114" w:type="dxa"/>
+              <w:right w:w="114" w:type="dxa"/>
+            </w:tcMar>
+          </w:tcPr>
+          <w:p>
+            <w:pPr>
+              <w:rPr>
+                <w:sz w:val="22"/>
+                <w:szCs w:val="22"/>
+              </w:rPr>
+            </w:pPr>
+            <w:r>
+              <w:rPr>
+                <w:rFonts w:ascii="Arial" w:eastAsia="Arial" w:hAnsi="Arial" w:cs="Arial"/>
+                <w:color w:val="000000"/>
+                <w:sz w:val="22"/>
+                <w:szCs w:val="22"/>
+              </w:rPr>
+              <w:t>8.2</w:t>
             </w:r>
           </w:p>
         </w:tc>
@@ -5593,23 +5990,7 @@
                   <w:sz w:val="22"/>
                   <w:szCs w:val="22"/>
                 </w:rPr>
-                <w:t>IN PRO</w:t>
-              </w:r>
-              <w:r>
-                <w:rPr>
-                  <w:rStyle w:val="Hyperlink"/>
-                  <w:sz w:val="22"/>
-                  <w:szCs w:val="22"/>
-                </w:rPr>
-                <w:t>G</w:t>
-              </w:r>
-              <w:r>
-                <w:rPr>
-                  <w:rStyle w:val="Hyperlink"/>
-                  <w:sz w:val="22"/>
-                  <w:szCs w:val="22"/>
-                </w:rPr>
-                <w:t>RESS</w:t>
+                <w:t>IN PROGRESS</w:t>
               </w:r>
             </w:hyperlink>
           </w:p>
@@ -5777,16 +6158,7 @@
                 <w:sz w:val="22"/>
                 <w:szCs w:val="22"/>
               </w:rPr>
-              <w:t>8</w:t>
-            </w:r>
-            <w:r>
-              <w:rPr>
-                <w:rFonts w:ascii="Arial" w:eastAsia="Arial" w:hAnsi="Arial" w:cs="Arial"/>
-                <w:color w:val="000000"/>
-                <w:sz w:val="22"/>
-                <w:szCs w:val="22"/>
-              </w:rPr>
-              <w:t>.3</w:t>
+              <w:t>8.3</w:t>
             </w:r>
           </w:p>
         </w:tc>
@@ -6036,16 +6408,7 @@
                 <w:sz w:val="22"/>
                 <w:szCs w:val="22"/>
               </w:rPr>
-              <w:t>8</w:t>
-            </w:r>
-            <w:r>
-              <w:rPr>
-                <w:rFonts w:ascii="Arial" w:eastAsia="Arial" w:hAnsi="Arial" w:cs="Arial"/>
-                <w:color w:val="000000"/>
-                <w:sz w:val="22"/>
-                <w:szCs w:val="22"/>
-              </w:rPr>
-              <w:t>.4</w:t>
+              <w:t>8.4</w:t>
             </w:r>
           </w:p>
         </w:tc>
@@ -6295,16 +6658,7 @@
                 <w:sz w:val="22"/>
                 <w:szCs w:val="22"/>
               </w:rPr>
-              <w:t>9</w:t>
-            </w:r>
-            <w:r>
-              <w:rPr>
-                <w:rFonts w:ascii="Arial" w:eastAsia="Arial" w:hAnsi="Arial" w:cs="Arial"/>
-                <w:color w:val="000000"/>
-                <w:sz w:val="22"/>
-                <w:szCs w:val="22"/>
-              </w:rPr>
-              <w:t>.1</w:t>
+              <w:t>9.1</w:t>
             </w:r>
           </w:p>
         </w:tc>
@@ -6554,16 +6908,7 @@
                 <w:sz w:val="22"/>
                 <w:szCs w:val="22"/>
               </w:rPr>
-              <w:t>9</w:t>
-            </w:r>
-            <w:r>
-              <w:rPr>
-                <w:rFonts w:ascii="Arial" w:eastAsia="Arial" w:hAnsi="Arial" w:cs="Arial"/>
-                <w:color w:val="000000"/>
-                <w:sz w:val="22"/>
-                <w:szCs w:val="22"/>
-              </w:rPr>
-              <w:t>.2</w:t>
+              <w:t>9.2</w:t>
             </w:r>
           </w:p>
         </w:tc>
@@ -6822,16 +7167,7 @@
                 <w:sz w:val="22"/>
                 <w:szCs w:val="22"/>
               </w:rPr>
-              <w:t>9</w:t>
-            </w:r>
-            <w:r>
-              <w:rPr>
-                <w:rFonts w:ascii="Arial" w:eastAsia="Arial" w:hAnsi="Arial" w:cs="Arial"/>
-                <w:color w:val="000000"/>
-                <w:sz w:val="22"/>
-                <w:szCs w:val="22"/>
-              </w:rPr>
-              <w:t>.3</w:t>
+              <w:t>9.3</w:t>
             </w:r>
           </w:p>
         </w:tc>
@@ -7081,16 +7417,7 @@
                 <w:sz w:val="22"/>
                 <w:szCs w:val="22"/>
               </w:rPr>
-              <w:t>9</w:t>
-            </w:r>
-            <w:r>
-              <w:rPr>
-                <w:rFonts w:ascii="Arial" w:eastAsia="Arial" w:hAnsi="Arial" w:cs="Arial"/>
-                <w:color w:val="000000"/>
-                <w:sz w:val="22"/>
-                <w:szCs w:val="22"/>
-              </w:rPr>
-              <w:t>.4</w:t>
+              <w:t>9.4</w:t>
             </w:r>
           </w:p>
         </w:tc>
@@ -7308,6 +7635,32 @@
         </w:tc>
       </w:tr>
     </w:tbl>
+    <w:p>
+      <w:pPr>
+        <w:keepNext/>
+        <w:spacing w:before="120" w:after="60"/>
+        <w:rPr>
+          <w:rFonts w:ascii="Arial" w:eastAsia="Arial" w:hAnsi="Arial" w:cs="Arial"/>
+          <w:b/>
+          <w:color w:val="000000"/>
+          <w:sz w:val="24"/>
+          <w:szCs w:val="24"/>
+        </w:rPr>
+      </w:pPr>
+    </w:p>
+    <w:p>
+      <w:pPr>
+        <w:keepNext/>
+        <w:spacing w:before="120" w:after="60"/>
+        <w:rPr>
+          <w:rFonts w:ascii="Arial" w:eastAsia="Arial" w:hAnsi="Arial" w:cs="Arial"/>
+          <w:b/>
+          <w:color w:val="000000"/>
+          <w:sz w:val="24"/>
+          <w:szCs w:val="24"/>
+        </w:rPr>
+      </w:pPr>
+    </w:p>
     <w:p>
       <w:pPr>
         <w:keepNext/>
@@ -7588,7 +7941,17 @@
           <w:sz w:val="24"/>
           <w:szCs w:val="24"/>
         </w:rPr>
-        <w:t>6.  Assessment</w:t>
+        <w:t xml:space="preserve">6.  </w:t>
+      </w:r>
+      <w:r>
+        <w:rPr>
+          <w:rFonts w:ascii="Arial" w:eastAsia="Arial" w:hAnsi="Arial" w:cs="Arial"/>
+          <w:b/>
+          <w:color w:val="000000"/>
+          <w:sz w:val="24"/>
+          <w:szCs w:val="24"/>
+        </w:rPr>
+        <w:t>Assessment</w:t>
       </w:r>
     </w:p>
     <w:tbl>

</xml_diff>

<commit_message>
Matt: Updated C3 Iteration Plan.
</commit_message>
<xml_diff>
--- a/Iteration C-3/IterationPlan_C3.docx
+++ b/Iteration C-3/IterationPlan_C3.docx
@@ -1089,17 +1089,8 @@
           <w:sz w:val="22"/>
           <w:szCs w:val="22"/>
         </w:rPr>
-        <w:t xml:space="preserve"> the app for security </w:t>
+        <w:t xml:space="preserve"> the app for security flaws</w:t>
       </w:r>
-      <w:proofErr w:type="gramStart"/>
-      <w:r>
-        <w:rPr>
-          <w:sz w:val="22"/>
-          <w:szCs w:val="22"/>
-        </w:rPr>
-        <w:t>flaws</w:t>
-      </w:r>
-      <w:proofErr w:type="gramEnd"/>
     </w:p>
     <w:p>
       <w:pPr>
@@ -1146,18 +1137,8 @@
           <w:sz w:val="22"/>
           <w:szCs w:val="22"/>
         </w:rPr>
-        <w:t xml:space="preserve"> the framework for security flaws. Report any </w:t>
+        <w:t xml:space="preserve"> the framework for security flaws. Report any flaws</w:t>
       </w:r>
-      <w:proofErr w:type="gramStart"/>
-      <w:r>
-        <w:rPr>
-          <w:color w:val="000000"/>
-          <w:sz w:val="22"/>
-          <w:szCs w:val="22"/>
-        </w:rPr>
-        <w:t>flaws</w:t>
-      </w:r>
-      <w:proofErr w:type="gramEnd"/>
     </w:p>
     <w:p>
       <w:pPr>
@@ -1237,18 +1218,8 @@
           <w:sz w:val="22"/>
           <w:szCs w:val="22"/>
         </w:rPr>
-        <w:t xml:space="preserve">Fix all security flaws found in the </w:t>
+        <w:t>Fix all security flaws found in the analysis</w:t>
       </w:r>
-      <w:proofErr w:type="gramStart"/>
-      <w:r>
-        <w:rPr>
-          <w:color w:val="000000"/>
-          <w:sz w:val="22"/>
-          <w:szCs w:val="22"/>
-        </w:rPr>
-        <w:t>analysis</w:t>
-      </w:r>
-      <w:proofErr w:type="gramEnd"/>
     </w:p>
     <w:p>
       <w:pPr>
@@ -1319,23 +1290,13 @@
         </w:rPr>
         <w:t xml:space="preserve">Criteria: </w:t>
       </w:r>
-      <w:proofErr w:type="gramStart"/>
       <w:r>
         <w:rPr>
           <w:color w:val="000000"/>
           <w:sz w:val="22"/>
           <w:szCs w:val="22"/>
         </w:rPr>
-        <w:t>At the moment</w:t>
-      </w:r>
-      <w:proofErr w:type="gramEnd"/>
-      <w:r>
-        <w:rPr>
-          <w:color w:val="000000"/>
-          <w:sz w:val="22"/>
-          <w:szCs w:val="22"/>
-        </w:rPr>
-        <w:t xml:space="preserve"> the leaderboard screen is pretty basic. Make it look nice like the rest of the app.</w:t>
+        <w:t>At the moment the leaderboard screen is pretty basic. Make it look nice like the rest of the app.</w:t>
       </w:r>
     </w:p>
     <w:p>
@@ -1508,18 +1469,8 @@
           <w:sz w:val="22"/>
           <w:szCs w:val="22"/>
         </w:rPr>
-        <w:t xml:space="preserve">Finish implementing the other rewards into the </w:t>
+        <w:t>Finish implementing the other rewards into the app</w:t>
       </w:r>
-      <w:proofErr w:type="gramStart"/>
-      <w:r>
-        <w:rPr>
-          <w:color w:val="000000"/>
-          <w:sz w:val="22"/>
-          <w:szCs w:val="22"/>
-        </w:rPr>
-        <w:t>app</w:t>
-      </w:r>
-      <w:proofErr w:type="gramEnd"/>
     </w:p>
     <w:p>
       <w:pPr>
@@ -1598,23 +1549,13 @@
         </w:rPr>
         <w:t xml:space="preserve">Criteria: </w:t>
       </w:r>
-      <w:proofErr w:type="gramStart"/>
       <w:r>
         <w:rPr>
           <w:color w:val="000000"/>
           <w:sz w:val="22"/>
           <w:szCs w:val="22"/>
         </w:rPr>
-        <w:t>Pretty up</w:t>
-      </w:r>
-      <w:proofErr w:type="gramEnd"/>
-      <w:r>
-        <w:rPr>
-          <w:color w:val="000000"/>
-          <w:sz w:val="22"/>
-          <w:szCs w:val="22"/>
-        </w:rPr>
-        <w:t xml:space="preserve"> the Reward Screen so it looks nice and professional.</w:t>
+        <w:t>Pretty up the Reward Screen so it looks nice and professional.</w:t>
       </w:r>
     </w:p>
     <w:p>
@@ -1711,6 +1652,7 @@
           <w:sz w:val="22"/>
           <w:szCs w:val="22"/>
         </w:rPr>
+        <w:lastRenderedPageBreak/>
         <w:t>Objective 6:</w:t>
       </w:r>
       <w:r>
@@ -2073,17 +2015,7 @@
                 <w:sz w:val="18"/>
                 <w:szCs w:val="18"/>
               </w:rPr>
-              <w:t>Estimated Hou</w:t>
-            </w:r>
-            <w:r>
-              <w:rPr>
-                <w:rFonts w:ascii="Arial" w:eastAsia="Arial" w:hAnsi="Arial" w:cs="Arial"/>
-                <w:b/>
-                <w:color w:val="000000"/>
-                <w:sz w:val="18"/>
-                <w:szCs w:val="18"/>
-              </w:rPr>
-              <w:t>rs</w:t>
+              <w:t>Estimated Hours</w:t>
             </w:r>
           </w:p>
         </w:tc>
@@ -2375,7 +2307,7 @@
                 <w:szCs w:val="22"/>
               </w:rPr>
             </w:pPr>
-            <w:hyperlink r:id="rId5" w:history="1">
+            <w:hyperlink r:id="rId6" w:history="1">
               <w:r>
                 <w:rPr>
                   <w:rStyle w:val="Hyperlink"/>
@@ -3276,27 +3208,8 @@
                 <w:sz w:val="22"/>
                 <w:szCs w:val="22"/>
               </w:rPr>
-              <w:t xml:space="preserve">-Works to be </w:t>
-            </w:r>
-            <w:proofErr w:type="gramStart"/>
-            <w:r>
-              <w:rPr>
-                <w:rFonts w:ascii="Calibri" w:eastAsia="Calibri" w:hAnsi="Calibri" w:cs="Calibri"/>
-                <w:color w:val="000000"/>
-                <w:sz w:val="22"/>
-                <w:szCs w:val="22"/>
-              </w:rPr>
-              <w:t>carried  over</w:t>
-            </w:r>
-            <w:proofErr w:type="gramEnd"/>
-            <w:r>
-              <w:rPr>
-                <w:rFonts w:ascii="Calibri" w:eastAsia="Calibri" w:hAnsi="Calibri" w:cs="Calibri"/>
-                <w:color w:val="000000"/>
-                <w:sz w:val="22"/>
-                <w:szCs w:val="22"/>
-              </w:rPr>
-              <w:t xml:space="preserve"> to C4</w:t>
+              <w:lastRenderedPageBreak/>
+              <w:t>-Works to be carried  over to C4</w:t>
             </w:r>
           </w:p>
         </w:tc>
@@ -3330,6 +3243,7 @@
                 <w:sz w:val="22"/>
                 <w:szCs w:val="22"/>
               </w:rPr>
+              <w:lastRenderedPageBreak/>
               <w:t>PARTIAL COMPLETE</w:t>
             </w:r>
           </w:p>
@@ -3618,7 +3532,7 @@
                 <w:sz w:val="22"/>
                 <w:szCs w:val="22"/>
               </w:rPr>
-              <w:t>NOT STARTED</w:t>
+              <w:t>IN PROGRESS</w:t>
             </w:r>
           </w:p>
         </w:tc>
@@ -3884,14 +3798,16 @@
                 <w:szCs w:val="22"/>
               </w:rPr>
             </w:pPr>
-            <w:r>
-              <w:rPr>
-                <w:color w:val="000000"/>
-                <w:sz w:val="22"/>
-                <w:szCs w:val="22"/>
-              </w:rPr>
-              <w:t>NOT STARTED</w:t>
-            </w:r>
+            <w:hyperlink r:id="rId7" w:history="1">
+              <w:r>
+                <w:rPr>
+                  <w:rStyle w:val="Hyperlink"/>
+                  <w:sz w:val="22"/>
+                  <w:szCs w:val="22"/>
+                </w:rPr>
+                <w:t>COMPLETE</w:t>
+              </w:r>
+            </w:hyperlink>
           </w:p>
         </w:tc>
         <w:tc>
@@ -3987,6 +3903,15 @@
                 <w:szCs w:val="22"/>
               </w:rPr>
             </w:pPr>
+            <w:r>
+              <w:rPr>
+                <w:rFonts w:ascii="Calibri" w:eastAsia="Calibri" w:hAnsi="Calibri" w:cs="Calibri"/>
+                <w:color w:val="000000"/>
+                <w:sz w:val="22"/>
+                <w:szCs w:val="22"/>
+              </w:rPr>
+              <w:t>8</w:t>
+            </w:r>
           </w:p>
         </w:tc>
         <w:tc>
@@ -4014,6 +3939,15 @@
                 <w:szCs w:val="22"/>
               </w:rPr>
             </w:pPr>
+            <w:r>
+              <w:rPr>
+                <w:rFonts w:ascii="Calibri" w:eastAsia="Calibri" w:hAnsi="Calibri" w:cs="Calibri"/>
+                <w:color w:val="000000"/>
+                <w:sz w:val="22"/>
+                <w:szCs w:val="22"/>
+              </w:rPr>
+              <w:t>-4</w:t>
+            </w:r>
           </w:p>
         </w:tc>
       </w:tr>
@@ -4151,7 +4085,6 @@
               <w:t xml:space="preserve"> (</w:t>
             </w:r>
             <w:proofErr w:type="spellStart"/>
-            <w:proofErr w:type="gramStart"/>
             <w:r>
               <w:rPr>
                 <w:rFonts w:ascii="Calibri" w:eastAsia="Calibri" w:hAnsi="Calibri" w:cs="Calibri"/>
@@ -4162,7 +4095,6 @@
               <w:t>eg</w:t>
             </w:r>
             <w:proofErr w:type="spellEnd"/>
-            <w:proofErr w:type="gramEnd"/>
             <w:r>
               <w:rPr>
                 <w:rFonts w:ascii="Calibri" w:eastAsia="Calibri" w:hAnsi="Calibri" w:cs="Calibri"/>
@@ -4204,7 +4136,7 @@
                 <w:sz w:val="22"/>
                 <w:szCs w:val="22"/>
               </w:rPr>
-              <w:t>NOT STARTED</w:t>
+              <w:t>IN PROGRESS – Theres an issue with getting the user and updating the data immediately after</w:t>
             </w:r>
           </w:p>
         </w:tc>
@@ -4301,6 +4233,15 @@
                 <w:szCs w:val="22"/>
               </w:rPr>
             </w:pPr>
+            <w:r>
+              <w:rPr>
+                <w:rFonts w:ascii="Calibri" w:eastAsia="Calibri" w:hAnsi="Calibri" w:cs="Calibri"/>
+                <w:color w:val="000000"/>
+                <w:sz w:val="22"/>
+                <w:szCs w:val="22"/>
+              </w:rPr>
+              <w:t>7</w:t>
+            </w:r>
           </w:p>
         </w:tc>
         <w:tc>
@@ -4328,6 +4269,15 @@
                 <w:szCs w:val="22"/>
               </w:rPr>
             </w:pPr>
+            <w:r>
+              <w:rPr>
+                <w:rFonts w:ascii="Calibri" w:eastAsia="Calibri" w:hAnsi="Calibri" w:cs="Calibri"/>
+                <w:color w:val="000000"/>
+                <w:sz w:val="22"/>
+                <w:szCs w:val="22"/>
+              </w:rPr>
+              <w:t>-3</w:t>
+            </w:r>
           </w:p>
         </w:tc>
       </w:tr>
@@ -4456,7 +4406,6 @@
               <w:t>completing task milestones (</w:t>
             </w:r>
             <w:proofErr w:type="spellStart"/>
-            <w:proofErr w:type="gramStart"/>
             <w:r>
               <w:rPr>
                 <w:rFonts w:ascii="Calibri" w:eastAsia="Calibri" w:hAnsi="Calibri" w:cs="Calibri"/>
@@ -4467,7 +4416,6 @@
               <w:t>eg</w:t>
             </w:r>
             <w:proofErr w:type="spellEnd"/>
-            <w:proofErr w:type="gramEnd"/>
             <w:r>
               <w:rPr>
                 <w:rFonts w:ascii="Calibri" w:eastAsia="Calibri" w:hAnsi="Calibri" w:cs="Calibri"/>
@@ -4509,7 +4457,15 @@
                 <w:sz w:val="22"/>
                 <w:szCs w:val="22"/>
               </w:rPr>
-              <w:t>NOT STARTED</w:t>
+              <w:t xml:space="preserve">IN PROGRESS - </w:t>
+            </w:r>
+            <w:r>
+              <w:rPr>
+                <w:color w:val="000000"/>
+                <w:sz w:val="22"/>
+                <w:szCs w:val="22"/>
+              </w:rPr>
+              <w:t>– Theres an issue with getting the user and updating the data immediately after</w:t>
             </w:r>
           </w:p>
         </w:tc>
@@ -4606,6 +4562,15 @@
                 <w:szCs w:val="22"/>
               </w:rPr>
             </w:pPr>
+            <w:r>
+              <w:rPr>
+                <w:rFonts w:ascii="Calibri" w:eastAsia="Calibri" w:hAnsi="Calibri" w:cs="Calibri"/>
+                <w:color w:val="000000"/>
+                <w:sz w:val="22"/>
+                <w:szCs w:val="22"/>
+              </w:rPr>
+              <w:t>8</w:t>
+            </w:r>
           </w:p>
         </w:tc>
         <w:tc>
@@ -4633,6 +4598,15 @@
                 <w:szCs w:val="22"/>
               </w:rPr>
             </w:pPr>
+            <w:r>
+              <w:rPr>
+                <w:rFonts w:ascii="Calibri" w:eastAsia="Calibri" w:hAnsi="Calibri" w:cs="Calibri"/>
+                <w:color w:val="000000"/>
+                <w:sz w:val="22"/>
+                <w:szCs w:val="22"/>
+              </w:rPr>
+              <w:t>-3</w:t>
+            </w:r>
           </w:p>
         </w:tc>
       </w:tr>
@@ -4746,19 +4720,8 @@
                 <w:sz w:val="22"/>
                 <w:szCs w:val="22"/>
               </w:rPr>
-              <w:t xml:space="preserve">Make the reward Screen look </w:t>
-            </w:r>
-            <w:proofErr w:type="gramStart"/>
-            <w:r>
-              <w:rPr>
-                <w:rFonts w:ascii="Calibri" w:eastAsia="Calibri" w:hAnsi="Calibri" w:cs="Calibri"/>
-                <w:color w:val="000000"/>
-                <w:sz w:val="22"/>
-                <w:szCs w:val="22"/>
-              </w:rPr>
-              <w:t>professional</w:t>
-            </w:r>
-            <w:proofErr w:type="gramEnd"/>
+              <w:t>Make the reward Screen look professional</w:t>
+            </w:r>
           </w:p>
           <w:p>
             <w:pPr>
@@ -4769,7 +4732,7 @@
                 <w:szCs w:val="22"/>
               </w:rPr>
             </w:pPr>
-            <w:hyperlink r:id="rId6" w:history="1">
+            <w:hyperlink r:id="rId8" w:history="1">
               <w:r>
                 <w:rPr>
                   <w:rStyle w:val="Hyperlink"/>
@@ -5334,25 +5297,7 @@
                 <w:sz w:val="22"/>
                 <w:szCs w:val="22"/>
               </w:rPr>
-              <w:t xml:space="preserve">Merge and update of </w:t>
-            </w:r>
-            <w:proofErr w:type="gramStart"/>
-            <w:r>
-              <w:rPr>
-                <w:color w:val="000000"/>
-                <w:sz w:val="22"/>
-                <w:szCs w:val="22"/>
-              </w:rPr>
-              <w:t>Feel Good</w:t>
-            </w:r>
-            <w:proofErr w:type="gramEnd"/>
-            <w:r>
-              <w:rPr>
-                <w:color w:val="000000"/>
-                <w:sz w:val="22"/>
-                <w:szCs w:val="22"/>
-              </w:rPr>
-              <w:t xml:space="preserve"> Statements</w:t>
+              <w:t>Merge and update of Feel Good Statements</w:t>
             </w:r>
           </w:p>
         </w:tc>
@@ -5406,7 +5351,17 @@
                 <w:sz w:val="22"/>
                 <w:szCs w:val="22"/>
               </w:rPr>
-              <w:t>-Feel good statements colours altered to be appropriate to both dark and light theme mode.</w:t>
+              <w:t xml:space="preserve">-Feel good statements colours altered to be appropriate to both </w:t>
+            </w:r>
+            <w:r>
+              <w:rPr>
+                <w:rFonts w:ascii="Calibri" w:eastAsia="Calibri" w:hAnsi="Calibri" w:cs="Calibri"/>
+                <w:color w:val="000000"/>
+                <w:sz w:val="22"/>
+                <w:szCs w:val="22"/>
+              </w:rPr>
+              <w:lastRenderedPageBreak/>
+              <w:t>dark and light theme mode.</w:t>
             </w:r>
           </w:p>
           <w:p>
@@ -5469,6 +5424,7 @@
                 <w:sz w:val="22"/>
                 <w:szCs w:val="22"/>
               </w:rPr>
+              <w:lastRenderedPageBreak/>
               <w:t>COMPLETED</w:t>
             </w:r>
           </w:p>
@@ -5983,7 +5939,7 @@
                 <w:szCs w:val="22"/>
               </w:rPr>
             </w:pPr>
-            <w:hyperlink r:id="rId7" w:history="1">
+            <w:hyperlink r:id="rId9" w:history="1">
               <w:r>
                 <w:rPr>
                   <w:rStyle w:val="Hyperlink"/>
@@ -7941,17 +7897,8 @@
           <w:sz w:val="24"/>
           <w:szCs w:val="24"/>
         </w:rPr>
-        <w:t xml:space="preserve">6.  </w:t>
-      </w:r>
-      <w:r>
-        <w:rPr>
-          <w:rFonts w:ascii="Arial" w:eastAsia="Arial" w:hAnsi="Arial" w:cs="Arial"/>
-          <w:b/>
-          <w:color w:val="000000"/>
-          <w:sz w:val="24"/>
-          <w:szCs w:val="24"/>
-        </w:rPr>
-        <w:t>Assessment</w:t>
+        <w:lastRenderedPageBreak/>
+        <w:t>6.  Assessment</w:t>
       </w:r>
     </w:p>
     <w:tbl>
@@ -10073,4 +10020,16 @@
   </a:objectDefaults>
   <a:extraClrSchemeLst/>
 </a:theme>
+</file>
+
+<file path=customXml/item1.xml><?xml version="1.0" encoding="utf-8"?>
+<b:Sources xmlns:b="http://schemas.openxmlformats.org/officeDocument/2006/bibliography" xmlns="http://schemas.openxmlformats.org/officeDocument/2006/bibliography" SelectedStyle="\APASixthEditionOfficeOnline.xsl" StyleName="APA" Version="6"/>
+</file>
+
+<file path=customXml/itemProps1.xml><?xml version="1.0" encoding="utf-8"?>
+<ds:datastoreItem xmlns:ds="http://schemas.openxmlformats.org/officeDocument/2006/customXml" ds:itemID="{D0CD79D1-6ABA-4DA3-9918-D514CE41FD0D}">
+  <ds:schemaRefs>
+    <ds:schemaRef ds:uri="http://schemas.openxmlformats.org/officeDocument/2006/bibliography"/>
+  </ds:schemaRefs>
+</ds:datastoreItem>
 </file>
</xml_diff>

<commit_message>
Started the Construction Phase Project Assessment.
</commit_message>
<xml_diff>
--- a/Iteration C-3/IterationPlan_C3.docx
+++ b/Iteration C-3/IterationPlan_C3.docx
@@ -301,23 +301,21 @@
                 <w:sz w:val="22"/>
                 <w:szCs w:val="22"/>
               </w:rPr>
-              <w:t xml:space="preserve">Use Mobile Security Framework to </w:t>
-            </w:r>
-            <w:proofErr w:type="spellStart"/>
-            <w:r>
-              <w:rPr>
-                <w:sz w:val="22"/>
-                <w:szCs w:val="22"/>
-              </w:rPr>
-              <w:t>analyze</w:t>
-            </w:r>
-            <w:proofErr w:type="spellEnd"/>
-            <w:r>
-              <w:rPr>
-                <w:sz w:val="22"/>
-                <w:szCs w:val="22"/>
-              </w:rPr>
-              <w:t xml:space="preserve"> the app for security flaws</w:t>
+              <w:t>Use Mobile Security Framework to analy</w:t>
+            </w:r>
+            <w:r>
+              <w:rPr>
+                <w:sz w:val="22"/>
+                <w:szCs w:val="22"/>
+              </w:rPr>
+              <w:t>s</w:t>
+            </w:r>
+            <w:r>
+              <w:rPr>
+                <w:sz w:val="22"/>
+                <w:szCs w:val="22"/>
+              </w:rPr>
+              <w:t>e the app for security flaws</w:t>
             </w:r>
           </w:p>
         </w:tc>
@@ -1089,8 +1087,17 @@
           <w:sz w:val="22"/>
           <w:szCs w:val="22"/>
         </w:rPr>
-        <w:t xml:space="preserve"> the app for security flaws</w:t>
+        <w:t xml:space="preserve"> the app for security </w:t>
       </w:r>
+      <w:proofErr w:type="gramStart"/>
+      <w:r>
+        <w:rPr>
+          <w:sz w:val="22"/>
+          <w:szCs w:val="22"/>
+        </w:rPr>
+        <w:t>flaws</w:t>
+      </w:r>
+      <w:proofErr w:type="gramEnd"/>
     </w:p>
     <w:p>
       <w:pPr>
@@ -1137,8 +1144,18 @@
           <w:sz w:val="22"/>
           <w:szCs w:val="22"/>
         </w:rPr>
-        <w:t xml:space="preserve"> the framework for security flaws. Report any flaws</w:t>
+        <w:t xml:space="preserve"> the framework for security flaws. Report any </w:t>
       </w:r>
+      <w:proofErr w:type="gramStart"/>
+      <w:r>
+        <w:rPr>
+          <w:color w:val="000000"/>
+          <w:sz w:val="22"/>
+          <w:szCs w:val="22"/>
+        </w:rPr>
+        <w:t>flaws</w:t>
+      </w:r>
+      <w:proofErr w:type="gramEnd"/>
     </w:p>
     <w:p>
       <w:pPr>
@@ -1218,8 +1235,18 @@
           <w:sz w:val="22"/>
           <w:szCs w:val="22"/>
         </w:rPr>
-        <w:t>Fix all security flaws found in the analysis</w:t>
+        <w:t xml:space="preserve">Fix all security flaws found in the </w:t>
       </w:r>
+      <w:proofErr w:type="gramStart"/>
+      <w:r>
+        <w:rPr>
+          <w:color w:val="000000"/>
+          <w:sz w:val="22"/>
+          <w:szCs w:val="22"/>
+        </w:rPr>
+        <w:t>analysis</w:t>
+      </w:r>
+      <w:proofErr w:type="gramEnd"/>
     </w:p>
     <w:p>
       <w:pPr>
@@ -1290,13 +1317,23 @@
         </w:rPr>
         <w:t xml:space="preserve">Criteria: </w:t>
       </w:r>
+      <w:proofErr w:type="gramStart"/>
       <w:r>
         <w:rPr>
           <w:color w:val="000000"/>
           <w:sz w:val="22"/>
           <w:szCs w:val="22"/>
         </w:rPr>
-        <w:t>At the moment the leaderboard screen is pretty basic. Make it look nice like the rest of the app.</w:t>
+        <w:t>At the moment</w:t>
+      </w:r>
+      <w:proofErr w:type="gramEnd"/>
+      <w:r>
+        <w:rPr>
+          <w:color w:val="000000"/>
+          <w:sz w:val="22"/>
+          <w:szCs w:val="22"/>
+        </w:rPr>
+        <w:t xml:space="preserve"> the leaderboard screen is pretty basic. Make it look nice like the rest of the app.</w:t>
       </w:r>
     </w:p>
     <w:p>
@@ -1469,8 +1506,18 @@
           <w:sz w:val="22"/>
           <w:szCs w:val="22"/>
         </w:rPr>
-        <w:t>Finish implementing the other rewards into the app</w:t>
+        <w:t xml:space="preserve">Finish implementing the other rewards into the </w:t>
       </w:r>
+      <w:proofErr w:type="gramStart"/>
+      <w:r>
+        <w:rPr>
+          <w:color w:val="000000"/>
+          <w:sz w:val="22"/>
+          <w:szCs w:val="22"/>
+        </w:rPr>
+        <w:t>app</w:t>
+      </w:r>
+      <w:proofErr w:type="gramEnd"/>
     </w:p>
     <w:p>
       <w:pPr>
@@ -2229,23 +2276,21 @@
                 <w:sz w:val="22"/>
                 <w:szCs w:val="22"/>
               </w:rPr>
-              <w:t xml:space="preserve">Use Mobile Security Framework to </w:t>
-            </w:r>
-            <w:proofErr w:type="spellStart"/>
-            <w:r>
-              <w:rPr>
-                <w:sz w:val="22"/>
-                <w:szCs w:val="22"/>
-              </w:rPr>
-              <w:t>analyze</w:t>
-            </w:r>
-            <w:proofErr w:type="spellEnd"/>
-            <w:r>
-              <w:rPr>
-                <w:sz w:val="22"/>
-                <w:szCs w:val="22"/>
-              </w:rPr>
-              <w:t xml:space="preserve"> the app for security flaws</w:t>
+              <w:t>Use Mobile Security Framework to analy</w:t>
+            </w:r>
+            <w:r>
+              <w:rPr>
+                <w:sz w:val="22"/>
+                <w:szCs w:val="22"/>
+              </w:rPr>
+              <w:t>s</w:t>
+            </w:r>
+            <w:r>
+              <w:rPr>
+                <w:sz w:val="22"/>
+                <w:szCs w:val="22"/>
+              </w:rPr>
+              <w:t>e the app for security flaws</w:t>
             </w:r>
           </w:p>
         </w:tc>
@@ -3209,7 +3254,27 @@
                 <w:szCs w:val="22"/>
               </w:rPr>
               <w:lastRenderedPageBreak/>
-              <w:t>-Works to be carried  over to C4</w:t>
+              <w:t xml:space="preserve">-Works to be </w:t>
+            </w:r>
+            <w:proofErr w:type="gramStart"/>
+            <w:r>
+              <w:rPr>
+                <w:rFonts w:ascii="Calibri" w:eastAsia="Calibri" w:hAnsi="Calibri" w:cs="Calibri"/>
+                <w:color w:val="000000"/>
+                <w:sz w:val="22"/>
+                <w:szCs w:val="22"/>
+              </w:rPr>
+              <w:t>carried  over</w:t>
+            </w:r>
+            <w:proofErr w:type="gramEnd"/>
+            <w:r>
+              <w:rPr>
+                <w:rFonts w:ascii="Calibri" w:eastAsia="Calibri" w:hAnsi="Calibri" w:cs="Calibri"/>
+                <w:color w:val="000000"/>
+                <w:sz w:val="22"/>
+                <w:szCs w:val="22"/>
+              </w:rPr>
+              <w:t xml:space="preserve"> to C4</w:t>
             </w:r>
           </w:p>
         </w:tc>
@@ -4085,6 +4150,7 @@
               <w:t xml:space="preserve"> (</w:t>
             </w:r>
             <w:proofErr w:type="spellStart"/>
+            <w:proofErr w:type="gramStart"/>
             <w:r>
               <w:rPr>
                 <w:rFonts w:ascii="Calibri" w:eastAsia="Calibri" w:hAnsi="Calibri" w:cs="Calibri"/>
@@ -4095,6 +4161,7 @@
               <w:t>eg</w:t>
             </w:r>
             <w:proofErr w:type="spellEnd"/>
+            <w:proofErr w:type="gramEnd"/>
             <w:r>
               <w:rPr>
                 <w:rFonts w:ascii="Calibri" w:eastAsia="Calibri" w:hAnsi="Calibri" w:cs="Calibri"/>
@@ -4406,6 +4473,7 @@
               <w:t>completing task milestones (</w:t>
             </w:r>
             <w:proofErr w:type="spellStart"/>
+            <w:proofErr w:type="gramStart"/>
             <w:r>
               <w:rPr>
                 <w:rFonts w:ascii="Calibri" w:eastAsia="Calibri" w:hAnsi="Calibri" w:cs="Calibri"/>
@@ -4416,6 +4484,7 @@
               <w:t>eg</w:t>
             </w:r>
             <w:proofErr w:type="spellEnd"/>
+            <w:proofErr w:type="gramEnd"/>
             <w:r>
               <w:rPr>
                 <w:rFonts w:ascii="Calibri" w:eastAsia="Calibri" w:hAnsi="Calibri" w:cs="Calibri"/>
@@ -4457,15 +4526,7 @@
                 <w:sz w:val="22"/>
                 <w:szCs w:val="22"/>
               </w:rPr>
-              <w:t xml:space="preserve">IN PROGRESS - </w:t>
-            </w:r>
-            <w:r>
-              <w:rPr>
-                <w:color w:val="000000"/>
-                <w:sz w:val="22"/>
-                <w:szCs w:val="22"/>
-              </w:rPr>
-              <w:t>– Theres an issue with getting the user and updating the data immediately after</w:t>
+              <w:t>IN PROGRESS - – Theres an issue with getting the user and updating the data immediately after</w:t>
             </w:r>
           </w:p>
         </w:tc>
@@ -4720,8 +4781,19 @@
                 <w:sz w:val="22"/>
                 <w:szCs w:val="22"/>
               </w:rPr>
-              <w:t>Make the reward Screen look professional</w:t>
-            </w:r>
+              <w:t xml:space="preserve">Make the reward Screen look </w:t>
+            </w:r>
+            <w:proofErr w:type="gramStart"/>
+            <w:r>
+              <w:rPr>
+                <w:rFonts w:ascii="Calibri" w:eastAsia="Calibri" w:hAnsi="Calibri" w:cs="Calibri"/>
+                <w:color w:val="000000"/>
+                <w:sz w:val="22"/>
+                <w:szCs w:val="22"/>
+              </w:rPr>
+              <w:t>professional</w:t>
+            </w:r>
+            <w:proofErr w:type="gramEnd"/>
           </w:p>
           <w:p>
             <w:pPr>
@@ -5297,7 +5369,25 @@
                 <w:sz w:val="22"/>
                 <w:szCs w:val="22"/>
               </w:rPr>
-              <w:t>Merge and update of Feel Good Statements</w:t>
+              <w:t xml:space="preserve">Merge and update of </w:t>
+            </w:r>
+            <w:proofErr w:type="gramStart"/>
+            <w:r>
+              <w:rPr>
+                <w:color w:val="000000"/>
+                <w:sz w:val="22"/>
+                <w:szCs w:val="22"/>
+              </w:rPr>
+              <w:t>Feel Good</w:t>
+            </w:r>
+            <w:proofErr w:type="gramEnd"/>
+            <w:r>
+              <w:rPr>
+                <w:color w:val="000000"/>
+                <w:sz w:val="22"/>
+                <w:szCs w:val="22"/>
+              </w:rPr>
+              <w:t xml:space="preserve"> Statements</w:t>
             </w:r>
           </w:p>
         </w:tc>

</xml_diff>